<commit_message>
Finished testing realibility of scales for educators. Next step, create scales.
</commit_message>
<xml_diff>
--- a/StaffQ- Juntos with references - AGI.docx
+++ b/StaffQ- Juntos with references - AGI.docx
@@ -2128,6 +2128,7 @@
           <w:szCs w:val="24"/>
         </w:rPr>
       </w:pPr>
+      <w:commentRangeStart w:id="3"/>
       <w:r>
         <w:rPr>
           <w:rFonts w:ascii="Times New Roman" w:eastAsia="Times New Roman" w:hAnsi="Times New Roman" w:cs="Times New Roman"/>
@@ -2137,6 +2138,13 @@
           <w:szCs w:val="24"/>
         </w:rPr>
         <w:t>At this school…</w:t>
+      </w:r>
+      <w:commentRangeEnd w:id="3"/>
+      <w:r>
+        <w:rPr>
+          <w:rStyle w:val="CommentReference"/>
+        </w:rPr>
+        <w:commentReference w:id="3"/>
       </w:r>
     </w:p>
     <w:p>
@@ -2150,89 +2158,28 @@
         <w:textAlignment w:val="baseline"/>
         <w:rPr>
           <w:rFonts w:ascii="Times New Roman" w:eastAsia="Times New Roman" w:hAnsi="Times New Roman" w:cs="Times New Roman"/>
-          <w:sz w:val="24"/>
-          <w:szCs w:val="24"/>
-        </w:rPr>
-      </w:pPr>
-      <w:commentRangeStart w:id="3"/>
-      <w:r>
-        <w:rPr>
-          <w:rFonts w:ascii="Times New Roman" w:eastAsia="Times New Roman" w:hAnsi="Times New Roman" w:cs="Times New Roman"/>
-          <w:sz w:val="24"/>
-          <w:szCs w:val="24"/>
-        </w:rPr>
-        <w:t>… when</w:t>
-      </w:r>
-      <w:r>
-        <w:rPr>
-          <w:rFonts w:ascii="Times New Roman" w:eastAsia="Times New Roman" w:hAnsi="Times New Roman" w:cs="Times New Roman"/>
-          <w:sz w:val="24"/>
-          <w:szCs w:val="24"/>
-        </w:rPr>
-        <w:t xml:space="preserve"> a student causes harm</w:t>
-      </w:r>
-      <w:r>
-        <w:rPr>
-          <w:rFonts w:ascii="Times New Roman" w:eastAsia="Times New Roman" w:hAnsi="Times New Roman" w:cs="Times New Roman"/>
-          <w:sz w:val="24"/>
-          <w:szCs w:val="24"/>
-        </w:rPr>
-        <w:t>,</w:t>
-      </w:r>
-      <w:r>
-        <w:rPr>
-          <w:rFonts w:ascii="Times New Roman" w:eastAsia="Times New Roman" w:hAnsi="Times New Roman" w:cs="Times New Roman"/>
-          <w:sz w:val="24"/>
-          <w:szCs w:val="24"/>
-        </w:rPr>
-        <w:t xml:space="preserve"> the </w:t>
-      </w:r>
-      <w:r>
-        <w:rPr>
-          <w:rFonts w:ascii="Times New Roman" w:eastAsia="Times New Roman" w:hAnsi="Times New Roman" w:cs="Times New Roman"/>
-          <w:sz w:val="24"/>
-          <w:szCs w:val="24"/>
-        </w:rPr>
-        <w:t xml:space="preserve">school’s </w:t>
-      </w:r>
-      <w:r>
-        <w:rPr>
-          <w:rFonts w:ascii="Times New Roman" w:eastAsia="Times New Roman" w:hAnsi="Times New Roman" w:cs="Times New Roman"/>
-          <w:sz w:val="24"/>
-          <w:szCs w:val="24"/>
-        </w:rPr>
-        <w:t xml:space="preserve">main response is to </w:t>
-      </w:r>
-      <w:r>
-        <w:rPr>
-          <w:rFonts w:ascii="Times New Roman" w:eastAsia="Times New Roman" w:hAnsi="Times New Roman" w:cs="Times New Roman"/>
-          <w:sz w:val="24"/>
-          <w:szCs w:val="24"/>
-        </w:rPr>
-        <w:t>punish the student</w:t>
-      </w:r>
-      <w:r>
-        <w:rPr>
-          <w:rFonts w:ascii="Times New Roman" w:eastAsia="Times New Roman" w:hAnsi="Times New Roman" w:cs="Times New Roman"/>
-          <w:sz w:val="24"/>
-          <w:szCs w:val="24"/>
-        </w:rPr>
-        <w:t xml:space="preserve"> </w:t>
-      </w:r>
-      <w:commentRangeEnd w:id="3"/>
-      <w:r>
-        <w:rPr>
-          <w:rStyle w:val="CommentReference"/>
-        </w:rPr>
-        <w:commentReference w:id="3"/>
-      </w:r>
-      <w:r>
-        <w:rPr>
-          <w:rFonts w:ascii="Times New Roman" w:eastAsia="Times New Roman" w:hAnsi="Times New Roman" w:cs="Times New Roman"/>
-          <w:sz w:val="24"/>
-          <w:szCs w:val="24"/>
-        </w:rPr>
-        <w:t>____</w:t>
+          <w:color w:val="FF0000"/>
+          <w:sz w:val="24"/>
+          <w:szCs w:val="24"/>
+        </w:rPr>
+      </w:pPr>
+      <w:r>
+        <w:rPr>
+          <w:rFonts w:ascii="Times New Roman" w:eastAsia="Times New Roman" w:hAnsi="Times New Roman" w:cs="Times New Roman"/>
+          <w:color w:val="FF0000"/>
+          <w:sz w:val="24"/>
+          <w:szCs w:val="24"/>
+        </w:rPr>
+        <w:t>… when a student causes harm, the school’s main response is to punish the student ____</w:t>
+      </w:r>
+      <w:r>
+        <w:rPr>
+          <w:rFonts w:ascii="Times New Roman" w:eastAsia="Times New Roman" w:hAnsi="Times New Roman" w:cs="Times New Roman"/>
+          <w:color w:val="FF0000"/>
+          <w:sz w:val="24"/>
+          <w:szCs w:val="24"/>
+        </w:rPr>
+        <w:t>*</w:t>
       </w:r>
     </w:p>
     <w:p>
@@ -3202,6 +3149,7 @@
           <w:szCs w:val="24"/>
         </w:rPr>
       </w:pPr>
+      <w:commentRangeStart w:id="4"/>
       <w:r>
         <w:rPr>
           <w:rFonts w:ascii="Times New Roman" w:eastAsia="Times New Roman" w:hAnsi="Times New Roman" w:cs="Times New Roman"/>
@@ -3241,6 +3189,13 @@
           <w:szCs w:val="24"/>
         </w:rPr>
         <w:t xml:space="preserve"> school…</w:t>
+      </w:r>
+      <w:commentRangeEnd w:id="4"/>
+      <w:r>
+        <w:rPr>
+          <w:rStyle w:val="CommentReference"/>
+        </w:rPr>
+        <w:commentReference w:id="4"/>
       </w:r>
     </w:p>
     <w:p>
@@ -3258,7 +3213,6 @@
           <w:szCs w:val="24"/>
         </w:rPr>
       </w:pPr>
-      <w:commentRangeStart w:id="4"/>
       <w:r>
         <w:rPr>
           <w:rFonts w:ascii="Times New Roman" w:eastAsia="Times New Roman" w:hAnsi="Times New Roman" w:cs="Times New Roman"/>
@@ -3274,13 +3228,6 @@
           <w:szCs w:val="24"/>
         </w:rPr>
         <w:t xml:space="preserve">    N/A ____</w:t>
-      </w:r>
-      <w:commentRangeEnd w:id="4"/>
-      <w:r>
-        <w:rPr>
-          <w:rStyle w:val="CommentReference"/>
-        </w:rPr>
-        <w:commentReference w:id="4"/>
       </w:r>
     </w:p>
     <w:p>
@@ -3939,6 +3886,7 @@
           <w:szCs w:val="24"/>
         </w:rPr>
       </w:pPr>
+      <w:commentRangeStart w:id="5"/>
       <w:r>
         <w:rPr>
           <w:rFonts w:ascii="Times New Roman" w:eastAsia="Times New Roman" w:hAnsi="Times New Roman" w:cs="Times New Roman"/>
@@ -3950,6 +3898,13 @@
         </w:rPr>
         <w:lastRenderedPageBreak/>
         <w:t xml:space="preserve">This section has to do with having conversations about equity with your colleagues and other school staff. </w:t>
+      </w:r>
+      <w:commentRangeEnd w:id="5"/>
+      <w:r>
+        <w:rPr>
+          <w:rStyle w:val="CommentReference"/>
+        </w:rPr>
+        <w:commentReference w:id="5"/>
       </w:r>
       <w:r>
         <w:rPr>
@@ -4150,7 +4105,6 @@
           <w:szCs w:val="24"/>
         </w:rPr>
       </w:pPr>
-      <w:commentRangeStart w:id="5"/>
       <w:r>
         <w:rPr>
           <w:rFonts w:ascii="Times New Roman" w:eastAsia="Times New Roman" w:hAnsi="Times New Roman" w:cs="Times New Roman"/>
@@ -4158,13 +4112,6 @@
           <w:szCs w:val="24"/>
         </w:rPr>
         <w:t>… engage them around equity issues _____</w:t>
-      </w:r>
-      <w:commentRangeEnd w:id="5"/>
-      <w:r>
-        <w:rPr>
-          <w:rStyle w:val="CommentReference"/>
-        </w:rPr>
-        <w:commentReference w:id="5"/>
       </w:r>
     </w:p>
     <w:p>
@@ -4506,6 +4453,7 @@
           <w:szCs w:val="24"/>
         </w:rPr>
       </w:pPr>
+      <w:commentRangeStart w:id="6"/>
       <w:r>
         <w:rPr>
           <w:rFonts w:ascii="Times New Roman" w:eastAsia="Times New Roman" w:hAnsi="Times New Roman" w:cs="Times New Roman"/>
@@ -4515,6 +4463,13 @@
           <w:szCs w:val="24"/>
         </w:rPr>
         <w:t>At this school…</w:t>
+      </w:r>
+      <w:commentRangeEnd w:id="6"/>
+      <w:r>
+        <w:rPr>
+          <w:rStyle w:val="CommentReference"/>
+        </w:rPr>
+        <w:commentReference w:id="6"/>
       </w:r>
     </w:p>
     <w:p>
@@ -4538,16 +4493,7 @@
           <w:sz w:val="24"/>
           <w:szCs w:val="24"/>
         </w:rPr>
-        <w:t xml:space="preserve"> … </w:t>
-      </w:r>
-      <w:commentRangeStart w:id="6"/>
-      <w:r>
-        <w:rPr>
-          <w:rFonts w:ascii="Times New Roman" w:eastAsia="Times New Roman" w:hAnsi="Times New Roman" w:cs="Times New Roman"/>
-          <w:sz w:val="24"/>
-          <w:szCs w:val="24"/>
-        </w:rPr>
-        <w:t xml:space="preserve">manuals and other </w:t>
+        <w:t xml:space="preserve"> … manuals and other </w:t>
       </w:r>
       <w:r>
         <w:rPr>
@@ -4572,13 +4518,6 @@
           <w:szCs w:val="24"/>
         </w:rPr>
         <w:t>readily available in Spanish ____</w:t>
-      </w:r>
-      <w:commentRangeEnd w:id="6"/>
-      <w:r>
-        <w:rPr>
-          <w:rStyle w:val="CommentReference"/>
-        </w:rPr>
-        <w:commentReference w:id="6"/>
       </w:r>
     </w:p>
     <w:p>
@@ -5662,9 +5601,8 @@
           <w:sz w:val="24"/>
           <w:szCs w:val="24"/>
         </w:rPr>
-        <w:t xml:space="preserve"> Regardless of Latino students’ abilities, it seems most Latino students are bound for a vocational career rather than for community college or university studies. </w:t>
-      </w:r>
-      <w:commentRangeStart w:id="8"/>
+        <w:t xml:space="preserve"> Regardless of Latino students’ abilities, it seems most Latino students are bound for a vocational career rather than for community college or university studies. ____</w:t>
+      </w:r>
       <w:r>
         <w:rPr>
           <w:rFonts w:ascii="Times New Roman" w:eastAsia="Times New Roman" w:hAnsi="Times New Roman" w:cs="Times New Roman"/>
@@ -5672,14 +5610,7 @@
           <w:sz w:val="24"/>
           <w:szCs w:val="24"/>
         </w:rPr>
-        <w:t>____</w:t>
-      </w:r>
-      <w:commentRangeEnd w:id="8"/>
-      <w:r>
-        <w:rPr>
-          <w:rStyle w:val="CommentReference"/>
-        </w:rPr>
-        <w:commentReference w:id="8"/>
+        <w:t>*</w:t>
       </w:r>
     </w:p>
     <w:p>
@@ -5719,33 +5650,23 @@
           <w:sz w:val="24"/>
           <w:szCs w:val="24"/>
         </w:rPr>
-        <w:t xml:space="preserve"> suggestions to me about their child ___</w:t>
-      </w:r>
-      <w:proofErr w:type="gramStart"/>
-      <w:r>
-        <w:rPr>
-          <w:rFonts w:ascii="Times New Roman" w:eastAsia="Times New Roman" w:hAnsi="Times New Roman" w:cs="Times New Roman"/>
-          <w:sz w:val="24"/>
-          <w:szCs w:val="24"/>
-        </w:rPr>
-        <w:t>_</w:t>
-      </w:r>
-      <w:r>
-        <w:rPr>
-          <w:rFonts w:ascii="Times New Roman" w:eastAsia="Times New Roman" w:hAnsi="Times New Roman" w:cs="Times New Roman"/>
-          <w:sz w:val="24"/>
-          <w:szCs w:val="24"/>
-        </w:rPr>
-        <w:t xml:space="preserve">  N</w:t>
-      </w:r>
-      <w:proofErr w:type="gramEnd"/>
-      <w:r>
-        <w:rPr>
-          <w:rFonts w:ascii="Times New Roman" w:eastAsia="Times New Roman" w:hAnsi="Times New Roman" w:cs="Times New Roman"/>
-          <w:sz w:val="24"/>
-          <w:szCs w:val="24"/>
-        </w:rPr>
-        <w:t>/A ____</w:t>
+        <w:t xml:space="preserve"> suggestions to me about their child ____</w:t>
+      </w:r>
+      <w:r>
+        <w:rPr>
+          <w:rFonts w:ascii="Times New Roman" w:eastAsia="Times New Roman" w:hAnsi="Times New Roman" w:cs="Times New Roman"/>
+          <w:sz w:val="24"/>
+          <w:szCs w:val="24"/>
+        </w:rPr>
+        <w:t xml:space="preserve"> </w:t>
+      </w:r>
+      <w:r>
+        <w:rPr>
+          <w:rFonts w:ascii="Times New Roman" w:eastAsia="Times New Roman" w:hAnsi="Times New Roman" w:cs="Times New Roman"/>
+          <w:sz w:val="24"/>
+          <w:szCs w:val="24"/>
+        </w:rPr>
+        <w:t>N/A ____</w:t>
       </w:r>
     </w:p>
     <w:p>
@@ -6166,7 +6087,7 @@
         <w:pStyle w:val="ListParagraph"/>
         <w:numPr>
           <w:ilvl w:val="0"/>
-          <w:numId w:val="1"/>
+          <w:numId w:val="26"/>
         </w:numPr>
         <w:spacing w:after="0" w:line="240" w:lineRule="auto"/>
         <w:textAlignment w:val="baseline"/>
@@ -6190,7 +6111,7 @@
         <w:pStyle w:val="ListParagraph"/>
         <w:numPr>
           <w:ilvl w:val="0"/>
-          <w:numId w:val="1"/>
+          <w:numId w:val="26"/>
         </w:numPr>
         <w:spacing w:after="0" w:line="240" w:lineRule="auto"/>
         <w:textAlignment w:val="baseline"/>
@@ -6249,7 +6170,7 @@
         <w:pStyle w:val="ListParagraph"/>
         <w:numPr>
           <w:ilvl w:val="0"/>
-          <w:numId w:val="1"/>
+          <w:numId w:val="26"/>
         </w:numPr>
         <w:spacing w:after="0" w:line="240" w:lineRule="auto"/>
         <w:textAlignment w:val="baseline"/>
@@ -6273,7 +6194,7 @@
         <w:pStyle w:val="ListParagraph"/>
         <w:numPr>
           <w:ilvl w:val="0"/>
-          <w:numId w:val="1"/>
+          <w:numId w:val="26"/>
         </w:numPr>
         <w:spacing w:after="0" w:line="240" w:lineRule="auto"/>
         <w:textAlignment w:val="baseline"/>
@@ -6297,7 +6218,7 @@
         <w:pStyle w:val="ListParagraph"/>
         <w:numPr>
           <w:ilvl w:val="0"/>
-          <w:numId w:val="1"/>
+          <w:numId w:val="26"/>
         </w:numPr>
         <w:spacing w:after="0" w:line="240" w:lineRule="auto"/>
         <w:textAlignment w:val="baseline"/>
@@ -6321,7 +6242,7 @@
         <w:pStyle w:val="ListParagraph"/>
         <w:numPr>
           <w:ilvl w:val="0"/>
-          <w:numId w:val="1"/>
+          <w:numId w:val="26"/>
         </w:numPr>
         <w:spacing w:after="0" w:line="240" w:lineRule="auto"/>
         <w:textAlignment w:val="baseline"/>
@@ -6345,7 +6266,7 @@
         <w:pStyle w:val="ListParagraph"/>
         <w:numPr>
           <w:ilvl w:val="0"/>
-          <w:numId w:val="1"/>
+          <w:numId w:val="26"/>
         </w:numPr>
         <w:spacing w:after="0" w:line="240" w:lineRule="auto"/>
         <w:textAlignment w:val="baseline"/>
@@ -6369,7 +6290,7 @@
         <w:pStyle w:val="ListParagraph"/>
         <w:numPr>
           <w:ilvl w:val="0"/>
-          <w:numId w:val="1"/>
+          <w:numId w:val="26"/>
         </w:numPr>
         <w:spacing w:after="0" w:line="240" w:lineRule="auto"/>
         <w:textAlignment w:val="baseline"/>
@@ -6393,7 +6314,7 @@
         <w:pStyle w:val="ListParagraph"/>
         <w:numPr>
           <w:ilvl w:val="0"/>
-          <w:numId w:val="1"/>
+          <w:numId w:val="26"/>
         </w:numPr>
         <w:spacing w:after="0" w:line="240" w:lineRule="auto"/>
         <w:textAlignment w:val="baseline"/>
@@ -6417,7 +6338,7 @@
         <w:pStyle w:val="ListParagraph"/>
         <w:numPr>
           <w:ilvl w:val="0"/>
-          <w:numId w:val="1"/>
+          <w:numId w:val="26"/>
         </w:numPr>
         <w:spacing w:after="0" w:line="240" w:lineRule="auto"/>
         <w:textAlignment w:val="baseline"/>
@@ -6441,7 +6362,7 @@
         <w:pStyle w:val="ListParagraph"/>
         <w:numPr>
           <w:ilvl w:val="0"/>
-          <w:numId w:val="1"/>
+          <w:numId w:val="26"/>
         </w:numPr>
         <w:spacing w:after="0" w:line="240" w:lineRule="auto"/>
         <w:textAlignment w:val="baseline"/>
@@ -6465,7 +6386,7 @@
         <w:pStyle w:val="ListParagraph"/>
         <w:numPr>
           <w:ilvl w:val="0"/>
-          <w:numId w:val="1"/>
+          <w:numId w:val="26"/>
         </w:numPr>
         <w:rPr>
           <w:rFonts w:ascii="Times New Roman" w:eastAsia="Times New Roman" w:hAnsi="Times New Roman" w:cs="Times New Roman"/>
@@ -6503,7 +6424,7 @@
         <w:pStyle w:val="ListParagraph"/>
         <w:numPr>
           <w:ilvl w:val="0"/>
-          <w:numId w:val="1"/>
+          <w:numId w:val="26"/>
         </w:numPr>
         <w:rPr>
           <w:rFonts w:ascii="Times New Roman" w:eastAsia="Times New Roman" w:hAnsi="Times New Roman" w:cs="Times New Roman"/>
@@ -6533,7 +6454,7 @@
         <w:pStyle w:val="ListParagraph"/>
         <w:numPr>
           <w:ilvl w:val="0"/>
-          <w:numId w:val="1"/>
+          <w:numId w:val="26"/>
         </w:numPr>
         <w:rPr>
           <w:rFonts w:ascii="Times New Roman" w:eastAsia="Times New Roman" w:hAnsi="Times New Roman" w:cs="Times New Roman"/>
@@ -6563,7 +6484,7 @@
         <w:pStyle w:val="ListParagraph"/>
         <w:numPr>
           <w:ilvl w:val="0"/>
-          <w:numId w:val="1"/>
+          <w:numId w:val="26"/>
         </w:numPr>
         <w:rPr>
           <w:rFonts w:ascii="Times New Roman" w:eastAsia="Times New Roman" w:hAnsi="Times New Roman" w:cs="Times New Roman"/>
@@ -6593,7 +6514,7 @@
         <w:pStyle w:val="ListParagraph"/>
         <w:numPr>
           <w:ilvl w:val="0"/>
-          <w:numId w:val="1"/>
+          <w:numId w:val="26"/>
         </w:numPr>
         <w:rPr>
           <w:rFonts w:ascii="Times New Roman" w:eastAsia="Times New Roman" w:hAnsi="Times New Roman" w:cs="Times New Roman"/>
@@ -6623,7 +6544,7 @@
         <w:pStyle w:val="ListParagraph"/>
         <w:numPr>
           <w:ilvl w:val="0"/>
-          <w:numId w:val="1"/>
+          <w:numId w:val="26"/>
         </w:numPr>
         <w:rPr>
           <w:rFonts w:ascii="Times New Roman" w:eastAsia="Times New Roman" w:hAnsi="Times New Roman" w:cs="Times New Roman"/>
@@ -6671,7 +6592,7 @@
         <w:pStyle w:val="ListParagraph"/>
         <w:numPr>
           <w:ilvl w:val="0"/>
-          <w:numId w:val="1"/>
+          <w:numId w:val="26"/>
         </w:numPr>
         <w:rPr>
           <w:rFonts w:ascii="Times New Roman" w:eastAsia="Times New Roman" w:hAnsi="Times New Roman" w:cs="Times New Roman"/>
@@ -6719,7 +6640,7 @@
         <w:pStyle w:val="ListParagraph"/>
         <w:numPr>
           <w:ilvl w:val="0"/>
-          <w:numId w:val="1"/>
+          <w:numId w:val="26"/>
         </w:numPr>
         <w:spacing w:after="0" w:line="360" w:lineRule="atLeast"/>
         <w:ind w:left="720" w:hanging="426"/>
@@ -6752,7 +6673,7 @@
         <w:pStyle w:val="ListParagraph"/>
         <w:numPr>
           <w:ilvl w:val="0"/>
-          <w:numId w:val="1"/>
+          <w:numId w:val="26"/>
         </w:numPr>
         <w:spacing w:after="0" w:line="360" w:lineRule="atLeast"/>
         <w:ind w:left="720" w:hanging="426"/>
@@ -6957,7 +6878,7 @@
       <w:pPr>
         <w:numPr>
           <w:ilvl w:val="0"/>
-          <w:numId w:val="1"/>
+          <w:numId w:val="26"/>
         </w:numPr>
         <w:spacing w:after="0" w:line="240" w:lineRule="auto"/>
         <w:contextualSpacing/>
@@ -6981,7 +6902,7 @@
       <w:pPr>
         <w:numPr>
           <w:ilvl w:val="0"/>
-          <w:numId w:val="1"/>
+          <w:numId w:val="26"/>
         </w:numPr>
         <w:spacing w:after="0" w:line="240" w:lineRule="auto"/>
         <w:contextualSpacing/>
@@ -7005,7 +6926,7 @@
       <w:pPr>
         <w:numPr>
           <w:ilvl w:val="0"/>
-          <w:numId w:val="1"/>
+          <w:numId w:val="26"/>
         </w:numPr>
         <w:spacing w:after="0" w:line="240" w:lineRule="auto"/>
         <w:contextualSpacing/>
@@ -7029,7 +6950,7 @@
       <w:pPr>
         <w:numPr>
           <w:ilvl w:val="0"/>
-          <w:numId w:val="1"/>
+          <w:numId w:val="26"/>
         </w:numPr>
         <w:spacing w:after="0" w:line="240" w:lineRule="auto"/>
         <w:contextualSpacing/>
@@ -7053,7 +6974,7 @@
       <w:pPr>
         <w:numPr>
           <w:ilvl w:val="0"/>
-          <w:numId w:val="1"/>
+          <w:numId w:val="26"/>
         </w:numPr>
         <w:spacing w:after="0" w:line="240" w:lineRule="auto"/>
         <w:contextualSpacing/>
@@ -7093,7 +7014,7 @@
       <w:pPr>
         <w:numPr>
           <w:ilvl w:val="0"/>
-          <w:numId w:val="1"/>
+          <w:numId w:val="26"/>
         </w:numPr>
         <w:spacing w:after="0" w:line="240" w:lineRule="auto"/>
         <w:contextualSpacing/>
@@ -7117,7 +7038,7 @@
       <w:pPr>
         <w:numPr>
           <w:ilvl w:val="0"/>
-          <w:numId w:val="1"/>
+          <w:numId w:val="26"/>
         </w:numPr>
         <w:spacing w:after="0" w:line="240" w:lineRule="auto"/>
         <w:contextualSpacing/>
@@ -7141,7 +7062,7 @@
       <w:pPr>
         <w:numPr>
           <w:ilvl w:val="0"/>
-          <w:numId w:val="1"/>
+          <w:numId w:val="26"/>
         </w:numPr>
         <w:spacing w:after="0" w:line="240" w:lineRule="auto"/>
         <w:contextualSpacing/>
@@ -7173,7 +7094,7 @@
       <w:pPr>
         <w:numPr>
           <w:ilvl w:val="0"/>
-          <w:numId w:val="1"/>
+          <w:numId w:val="26"/>
         </w:numPr>
         <w:spacing w:after="0" w:line="240" w:lineRule="auto"/>
         <w:contextualSpacing/>
@@ -7282,7 +7203,7 @@
           <w:szCs w:val="12"/>
         </w:rPr>
       </w:pPr>
-      <w:commentRangeStart w:id="9"/>
+      <w:commentRangeStart w:id="8"/>
       <w:r>
         <w:rPr>
           <w:rFonts w:ascii="Times New Roman" w:eastAsia="Times New Roman" w:hAnsi="Times New Roman" w:cs="Times New Roman"/>
@@ -7291,12 +7212,12 @@
         </w:rPr>
         <w:t xml:space="preserve">Teacher Efficacy Scale (Short Form) </w:t>
       </w:r>
-      <w:commentRangeEnd w:id="9"/>
+      <w:commentRangeEnd w:id="8"/>
       <w:r>
         <w:rPr>
           <w:rStyle w:val="CommentReference"/>
         </w:rPr>
-        <w:commentReference w:id="9"/>
+        <w:commentReference w:id="8"/>
       </w:r>
     </w:p>
     <w:p>
@@ -7403,6 +7324,11 @@
     </w:p>
     <w:p>
       <w:pPr>
+        <w:pStyle w:val="ListParagraph"/>
+        <w:numPr>
+          <w:ilvl w:val="0"/>
+          <w:numId w:val="29"/>
+        </w:numPr>
         <w:spacing w:after="0" w:line="360" w:lineRule="auto"/>
         <w:textAlignment w:val="baseline"/>
         <w:rPr>
@@ -7417,11 +7343,16 @@
           <w:sz w:val="24"/>
           <w:szCs w:val="24"/>
         </w:rPr>
-        <w:t>1. The amount a student can learn is primarily related to family background. _____ </w:t>
-      </w:r>
-    </w:p>
-    <w:p>
-      <w:pPr>
+        <w:t>The amount a student can learn is primarily related to family background. _____ </w:t>
+      </w:r>
+    </w:p>
+    <w:p>
+      <w:pPr>
+        <w:pStyle w:val="ListParagraph"/>
+        <w:numPr>
+          <w:ilvl w:val="0"/>
+          <w:numId w:val="29"/>
+        </w:numPr>
         <w:spacing w:after="0" w:line="360" w:lineRule="auto"/>
         <w:textAlignment w:val="baseline"/>
         <w:rPr>
@@ -7436,11 +7367,60 @@
           <w:sz w:val="24"/>
           <w:szCs w:val="24"/>
         </w:rPr>
-        <w:t>2. If students aren't disciplined at home, they aren’t likely to accept any discipline. _____ </w:t>
-      </w:r>
-    </w:p>
-    <w:p>
-      <w:pPr>
+        <w:t>If students aren't disciplined at home, they aren’t likely to accept any discipline. _____ </w:t>
+      </w:r>
+    </w:p>
+    <w:p>
+      <w:pPr>
+        <w:pStyle w:val="ListParagraph"/>
+        <w:numPr>
+          <w:ilvl w:val="0"/>
+          <w:numId w:val="29"/>
+        </w:numPr>
+        <w:spacing w:after="0" w:line="360" w:lineRule="auto"/>
+        <w:textAlignment w:val="baseline"/>
+        <w:rPr>
+          <w:rFonts w:ascii="Segoe UI" w:eastAsia="Times New Roman" w:hAnsi="Segoe UI" w:cs="Segoe UI"/>
+          <w:color w:val="FF0000"/>
+          <w:sz w:val="12"/>
+          <w:szCs w:val="12"/>
+        </w:rPr>
+      </w:pPr>
+      <w:r>
+        <w:rPr>
+          <w:rFonts w:ascii="Times New Roman" w:eastAsia="Times New Roman" w:hAnsi="Times New Roman" w:cs="Times New Roman"/>
+          <w:color w:val="FF0000"/>
+          <w:sz w:val="24"/>
+          <w:szCs w:val="24"/>
+        </w:rPr>
+        <w:t>When I really try, I can get through to most difficult students. _____ </w:t>
+      </w:r>
+      <w:r>
+        <w:rPr>
+          <w:rFonts w:ascii="Times New Roman" w:eastAsia="Times New Roman" w:hAnsi="Times New Roman" w:cs="Times New Roman"/>
+          <w:color w:val="FF0000"/>
+          <w:sz w:val="24"/>
+          <w:szCs w:val="24"/>
+        </w:rPr>
+        <w:t>*</w:t>
+      </w:r>
+      <w:r>
+        <w:rPr>
+          <w:rFonts w:ascii="Times New Roman" w:eastAsia="Times New Roman" w:hAnsi="Times New Roman" w:cs="Times New Roman"/>
+          <w:color w:val="FF0000"/>
+          <w:sz w:val="24"/>
+          <w:szCs w:val="24"/>
+        </w:rPr>
+        <w:t> </w:t>
+      </w:r>
+    </w:p>
+    <w:p>
+      <w:pPr>
+        <w:pStyle w:val="ListParagraph"/>
+        <w:numPr>
+          <w:ilvl w:val="0"/>
+          <w:numId w:val="29"/>
+        </w:numPr>
         <w:spacing w:after="0" w:line="360" w:lineRule="auto"/>
         <w:textAlignment w:val="baseline"/>
         <w:rPr>
@@ -7455,11 +7435,32 @@
           <w:sz w:val="24"/>
           <w:szCs w:val="24"/>
         </w:rPr>
-        <w:t>3. When I really try, I can get through to most difficult students. _____  </w:t>
-      </w:r>
-    </w:p>
-    <w:p>
-      <w:pPr>
+        <w:t>A teacher is very limited in what he/she can achieve because a s</w:t>
+      </w:r>
+      <w:r>
+        <w:rPr>
+          <w:rFonts w:ascii="Times New Roman" w:eastAsia="Times New Roman" w:hAnsi="Times New Roman" w:cs="Times New Roman"/>
+          <w:sz w:val="24"/>
+          <w:szCs w:val="24"/>
+        </w:rPr>
+        <w:t xml:space="preserve">tudent's home environment is </w:t>
+      </w:r>
+      <w:r>
+        <w:rPr>
+          <w:rFonts w:ascii="Times New Roman" w:eastAsia="Times New Roman" w:hAnsi="Times New Roman" w:cs="Times New Roman"/>
+          <w:sz w:val="24"/>
+          <w:szCs w:val="24"/>
+        </w:rPr>
+        <w:t>a large influence on his/her achievement. _______  </w:t>
+      </w:r>
+    </w:p>
+    <w:p>
+      <w:pPr>
+        <w:pStyle w:val="ListParagraph"/>
+        <w:numPr>
+          <w:ilvl w:val="0"/>
+          <w:numId w:val="29"/>
+        </w:numPr>
         <w:spacing w:after="0" w:line="360" w:lineRule="auto"/>
         <w:textAlignment w:val="baseline"/>
         <w:rPr>
@@ -7474,12 +7475,177 @@
           <w:sz w:val="24"/>
           <w:szCs w:val="24"/>
         </w:rPr>
-        <w:t>4. A teacher is very limited in what he/she can achieve because a student's home environment is    a large influence on his/her achievement. _______  </w:t>
-      </w:r>
-    </w:p>
-    <w:p>
-      <w:pPr>
+        <w:t>If parents would do more for their children, I could do more. ________ </w:t>
+      </w:r>
+    </w:p>
+    <w:p>
+      <w:pPr>
+        <w:pStyle w:val="ListParagraph"/>
+        <w:numPr>
+          <w:ilvl w:val="0"/>
+          <w:numId w:val="29"/>
+        </w:numPr>
         <w:spacing w:after="0" w:line="360" w:lineRule="auto"/>
+        <w:textAlignment w:val="baseline"/>
+        <w:rPr>
+          <w:rFonts w:ascii="Segoe UI" w:eastAsia="Times New Roman" w:hAnsi="Segoe UI" w:cs="Segoe UI"/>
+          <w:color w:val="FF0000"/>
+          <w:sz w:val="12"/>
+          <w:szCs w:val="12"/>
+        </w:rPr>
+      </w:pPr>
+      <w:r>
+        <w:rPr>
+          <w:rFonts w:ascii="Times New Roman" w:eastAsia="Times New Roman" w:hAnsi="Times New Roman" w:cs="Times New Roman"/>
+          <w:color w:val="FF0000"/>
+          <w:sz w:val="24"/>
+          <w:szCs w:val="24"/>
+        </w:rPr>
+        <w:lastRenderedPageBreak/>
+        <w:t>If a student did not remember information I gave in a previous lesson, I would know how to increase his/her retention in the next lesson. ________ </w:t>
+      </w:r>
+      <w:r>
+        <w:rPr>
+          <w:rFonts w:ascii="Times New Roman" w:eastAsia="Times New Roman" w:hAnsi="Times New Roman" w:cs="Times New Roman"/>
+          <w:color w:val="FF0000"/>
+          <w:sz w:val="24"/>
+          <w:szCs w:val="24"/>
+        </w:rPr>
+        <w:t>*</w:t>
+      </w:r>
+    </w:p>
+    <w:p>
+      <w:pPr>
+        <w:pStyle w:val="ListParagraph"/>
+        <w:numPr>
+          <w:ilvl w:val="0"/>
+          <w:numId w:val="29"/>
+        </w:numPr>
+        <w:spacing w:after="0" w:line="360" w:lineRule="auto"/>
+        <w:textAlignment w:val="baseline"/>
+        <w:rPr>
+          <w:rFonts w:ascii="Segoe UI" w:eastAsia="Times New Roman" w:hAnsi="Segoe UI" w:cs="Segoe UI"/>
+          <w:color w:val="FF0000"/>
+          <w:sz w:val="12"/>
+          <w:szCs w:val="12"/>
+        </w:rPr>
+      </w:pPr>
+      <w:r>
+        <w:rPr>
+          <w:rFonts w:ascii="Times New Roman" w:eastAsia="Times New Roman" w:hAnsi="Times New Roman" w:cs="Times New Roman"/>
+          <w:color w:val="FF0000"/>
+          <w:sz w:val="24"/>
+          <w:szCs w:val="24"/>
+        </w:rPr>
+        <w:t>If a student in my class becomes disruptive and noisy, I feel assured that I know some techniques to redirect him/her quickly. ____</w:t>
+      </w:r>
+      <w:r>
+        <w:rPr>
+          <w:rFonts w:ascii="Times New Roman" w:eastAsia="Times New Roman" w:hAnsi="Times New Roman" w:cs="Times New Roman"/>
+          <w:color w:val="FF0000"/>
+          <w:sz w:val="24"/>
+          <w:szCs w:val="24"/>
+        </w:rPr>
+        <w:t>*</w:t>
+      </w:r>
+    </w:p>
+    <w:p>
+      <w:pPr>
+        <w:pStyle w:val="ListParagraph"/>
+        <w:numPr>
+          <w:ilvl w:val="0"/>
+          <w:numId w:val="29"/>
+        </w:numPr>
+        <w:spacing w:after="0" w:line="360" w:lineRule="auto"/>
+        <w:textAlignment w:val="baseline"/>
+        <w:rPr>
+          <w:rFonts w:ascii="Segoe UI" w:eastAsia="Times New Roman" w:hAnsi="Segoe UI" w:cs="Segoe UI"/>
+          <w:color w:val="FF0000"/>
+          <w:sz w:val="12"/>
+          <w:szCs w:val="12"/>
+        </w:rPr>
+      </w:pPr>
+      <w:r>
+        <w:rPr>
+          <w:rFonts w:ascii="Times New Roman" w:eastAsia="Times New Roman" w:hAnsi="Times New Roman" w:cs="Times New Roman"/>
+          <w:color w:val="FF0000"/>
+          <w:sz w:val="24"/>
+          <w:szCs w:val="24"/>
+        </w:rPr>
+        <w:t>If one of my students couldn't do a class assignment, I would be able to accurately assess whether the assignment was at the appropriate level of difficulty. _______ </w:t>
+      </w:r>
+      <w:r>
+        <w:rPr>
+          <w:rFonts w:ascii="Times New Roman" w:eastAsia="Times New Roman" w:hAnsi="Times New Roman" w:cs="Times New Roman"/>
+          <w:color w:val="FF0000"/>
+          <w:sz w:val="24"/>
+          <w:szCs w:val="24"/>
+        </w:rPr>
+        <w:t>*</w:t>
+      </w:r>
+    </w:p>
+    <w:p>
+      <w:pPr>
+        <w:pStyle w:val="ListParagraph"/>
+        <w:numPr>
+          <w:ilvl w:val="0"/>
+          <w:numId w:val="29"/>
+        </w:numPr>
+        <w:spacing w:after="0" w:line="360" w:lineRule="auto"/>
+        <w:textAlignment w:val="baseline"/>
+        <w:rPr>
+          <w:rFonts w:ascii="Segoe UI" w:eastAsia="Times New Roman" w:hAnsi="Segoe UI" w:cs="Segoe UI"/>
+          <w:color w:val="FF0000"/>
+          <w:sz w:val="12"/>
+          <w:szCs w:val="12"/>
+        </w:rPr>
+      </w:pPr>
+      <w:r>
+        <w:rPr>
+          <w:rFonts w:ascii="Times New Roman" w:eastAsia="Times New Roman" w:hAnsi="Times New Roman" w:cs="Times New Roman"/>
+          <w:color w:val="FF0000"/>
+          <w:sz w:val="24"/>
+          <w:szCs w:val="24"/>
+        </w:rPr>
+        <w:t>I can get through to even the most difficult or unmotivated students. _____ </w:t>
+      </w:r>
+      <w:r>
+        <w:rPr>
+          <w:rFonts w:ascii="Times New Roman" w:eastAsia="Times New Roman" w:hAnsi="Times New Roman" w:cs="Times New Roman"/>
+          <w:color w:val="FF0000"/>
+          <w:sz w:val="24"/>
+          <w:szCs w:val="24"/>
+        </w:rPr>
+        <w:t>*</w:t>
+      </w:r>
+    </w:p>
+    <w:p>
+      <w:pPr>
+        <w:pStyle w:val="ListParagraph"/>
+        <w:numPr>
+          <w:ilvl w:val="0"/>
+          <w:numId w:val="29"/>
+        </w:numPr>
+        <w:spacing w:after="0" w:line="360" w:lineRule="auto"/>
+        <w:textAlignment w:val="baseline"/>
+        <w:rPr>
+          <w:rFonts w:ascii="Times New Roman" w:eastAsia="Times New Roman" w:hAnsi="Times New Roman" w:cs="Times New Roman"/>
+          <w:sz w:val="24"/>
+          <w:szCs w:val="24"/>
+        </w:rPr>
+      </w:pPr>
+      <w:r>
+        <w:rPr>
+          <w:rFonts w:ascii="Times New Roman" w:eastAsia="Times New Roman" w:hAnsi="Times New Roman" w:cs="Times New Roman"/>
+          <w:sz w:val="24"/>
+          <w:szCs w:val="24"/>
+        </w:rPr>
+        <w:t>A teacher really can’t do much because most of a student’s motivation and performance depends on his or her home environment. ________ </w:t>
+      </w:r>
+    </w:p>
+    <w:p>
+      <w:pPr>
+        <w:spacing w:after="0"/>
         <w:textAlignment w:val="baseline"/>
         <w:rPr>
           <w:rFonts w:ascii="Segoe UI" w:eastAsia="Times New Roman" w:hAnsi="Segoe UI" w:cs="Segoe UI"/>
@@ -7487,170 +7653,6 @@
           <w:szCs w:val="12"/>
         </w:rPr>
       </w:pPr>
-      <w:r>
-        <w:rPr>
-          <w:rFonts w:ascii="Times New Roman" w:eastAsia="Times New Roman" w:hAnsi="Times New Roman" w:cs="Times New Roman"/>
-          <w:sz w:val="24"/>
-          <w:szCs w:val="24"/>
-        </w:rPr>
-        <w:t>5. If parents would do more for their children, I could do more. ________ </w:t>
-      </w:r>
-    </w:p>
-    <w:p>
-      <w:pPr>
-        <w:spacing w:after="0" w:line="360" w:lineRule="auto"/>
-        <w:textAlignment w:val="baseline"/>
-        <w:rPr>
-          <w:rFonts w:ascii="Segoe UI" w:eastAsia="Times New Roman" w:hAnsi="Segoe UI" w:cs="Segoe UI"/>
-          <w:sz w:val="12"/>
-          <w:szCs w:val="12"/>
-        </w:rPr>
-      </w:pPr>
-      <w:r>
-        <w:rPr>
-          <w:rFonts w:ascii="Times New Roman" w:eastAsia="Times New Roman" w:hAnsi="Times New Roman" w:cs="Times New Roman"/>
-          <w:sz w:val="24"/>
-          <w:szCs w:val="24"/>
-        </w:rPr>
-        <w:lastRenderedPageBreak/>
-        <w:t>6. If a student did not remember information I gave in a previous lesson, I would know how to    increase his/her retention in the next lesson. ________ </w:t>
-      </w:r>
-    </w:p>
-    <w:p>
-      <w:pPr>
-        <w:spacing w:after="0" w:line="360" w:lineRule="auto"/>
-        <w:textAlignment w:val="baseline"/>
-        <w:rPr>
-          <w:rFonts w:ascii="Segoe UI" w:eastAsia="Times New Roman" w:hAnsi="Segoe UI" w:cs="Segoe UI"/>
-          <w:sz w:val="12"/>
-          <w:szCs w:val="12"/>
-        </w:rPr>
-      </w:pPr>
-      <w:r>
-        <w:rPr>
-          <w:rFonts w:ascii="Times New Roman" w:eastAsia="Times New Roman" w:hAnsi="Times New Roman" w:cs="Times New Roman"/>
-          <w:sz w:val="24"/>
-          <w:szCs w:val="24"/>
-        </w:rPr>
-        <w:t>7. If a student in my class becomes disruptive and noisy, I feel assured that I know some technique</w:t>
-      </w:r>
-      <w:r>
-        <w:rPr>
-          <w:rFonts w:ascii="Times New Roman" w:eastAsia="Times New Roman" w:hAnsi="Times New Roman" w:cs="Times New Roman"/>
-          <w:sz w:val="24"/>
-          <w:szCs w:val="24"/>
-        </w:rPr>
-        <w:t>s to redirect him/her quickly. ____</w:t>
-      </w:r>
-    </w:p>
-    <w:p>
-      <w:pPr>
-        <w:spacing w:after="0" w:line="360" w:lineRule="auto"/>
-        <w:ind w:hanging="90"/>
-        <w:textAlignment w:val="baseline"/>
-        <w:rPr>
-          <w:rFonts w:ascii="Segoe UI" w:eastAsia="Times New Roman" w:hAnsi="Segoe UI" w:cs="Segoe UI"/>
-          <w:sz w:val="12"/>
-          <w:szCs w:val="12"/>
-        </w:rPr>
-      </w:pPr>
-      <w:r>
-        <w:rPr>
-          <w:rFonts w:ascii="Times New Roman" w:eastAsia="Times New Roman" w:hAnsi="Times New Roman" w:cs="Times New Roman"/>
-          <w:sz w:val="24"/>
-          <w:szCs w:val="24"/>
-        </w:rPr>
-        <w:t> 8. If one of my students couldn't do a class assignment, I would be able to accurately assess whether t</w:t>
-      </w:r>
-      <w:r>
-        <w:rPr>
-          <w:rFonts w:ascii="Times New Roman" w:eastAsia="Times New Roman" w:hAnsi="Times New Roman" w:cs="Times New Roman"/>
-          <w:sz w:val="24"/>
-          <w:szCs w:val="24"/>
-        </w:rPr>
-        <w:t>he assignment was at the appropriate</w:t>
-      </w:r>
-      <w:r>
-        <w:rPr>
-          <w:rFonts w:ascii="Times New Roman" w:eastAsia="Times New Roman" w:hAnsi="Times New Roman" w:cs="Times New Roman"/>
-          <w:sz w:val="24"/>
-          <w:szCs w:val="24"/>
-        </w:rPr>
-        <w:t xml:space="preserve"> level of difficulty. _______ </w:t>
-      </w:r>
-    </w:p>
-    <w:p>
-      <w:pPr>
-        <w:spacing w:after="0" w:line="360" w:lineRule="auto"/>
-        <w:textAlignment w:val="baseline"/>
-        <w:rPr>
-          <w:rFonts w:ascii="Segoe UI" w:eastAsia="Times New Roman" w:hAnsi="Segoe UI" w:cs="Segoe UI"/>
-          <w:sz w:val="12"/>
-          <w:szCs w:val="12"/>
-        </w:rPr>
-      </w:pPr>
-      <w:r>
-        <w:rPr>
-          <w:rFonts w:ascii="Times New Roman" w:eastAsia="Times New Roman" w:hAnsi="Times New Roman" w:cs="Times New Roman"/>
-          <w:sz w:val="24"/>
-          <w:szCs w:val="24"/>
-        </w:rPr>
-        <w:t xml:space="preserve">9. </w:t>
-      </w:r>
-      <w:r>
-        <w:rPr>
-          <w:rFonts w:ascii="Times New Roman" w:eastAsia="Times New Roman" w:hAnsi="Times New Roman" w:cs="Times New Roman"/>
-          <w:sz w:val="24"/>
-          <w:szCs w:val="24"/>
-        </w:rPr>
-        <w:t>I can get through to even the most difficult or unmotivated students. _____ </w:t>
-      </w:r>
-    </w:p>
-    <w:p>
-      <w:pPr>
-        <w:spacing w:after="0" w:line="360" w:lineRule="auto"/>
-        <w:textAlignment w:val="baseline"/>
-        <w:rPr>
-          <w:rFonts w:ascii="Times New Roman" w:eastAsia="Times New Roman" w:hAnsi="Times New Roman" w:cs="Times New Roman"/>
-          <w:sz w:val="24"/>
-          <w:szCs w:val="24"/>
-        </w:rPr>
-      </w:pPr>
-      <w:r>
-        <w:rPr>
-          <w:rFonts w:ascii="Times New Roman" w:eastAsia="Times New Roman" w:hAnsi="Times New Roman" w:cs="Times New Roman"/>
-          <w:sz w:val="24"/>
-          <w:szCs w:val="24"/>
-        </w:rPr>
-        <w:t>1</w:t>
-      </w:r>
-      <w:r>
-        <w:rPr>
-          <w:rFonts w:ascii="Times New Roman" w:eastAsia="Times New Roman" w:hAnsi="Times New Roman" w:cs="Times New Roman"/>
-          <w:sz w:val="24"/>
-          <w:szCs w:val="24"/>
-        </w:rPr>
-        <w:t xml:space="preserve">0. A </w:t>
-      </w:r>
-      <w:r>
-        <w:rPr>
-          <w:rFonts w:ascii="Times New Roman" w:eastAsia="Times New Roman" w:hAnsi="Times New Roman" w:cs="Times New Roman"/>
-          <w:sz w:val="24"/>
-          <w:szCs w:val="24"/>
-        </w:rPr>
-        <w:t>teacher really can’t do much because most of a student’s motivation and performance depends on his or her home environment. ________ </w:t>
-      </w:r>
-    </w:p>
-    <w:p>
-      <w:pPr>
-        <w:spacing w:after="0"/>
-        <w:textAlignment w:val="baseline"/>
-        <w:rPr>
-          <w:rFonts w:ascii="Segoe UI" w:eastAsia="Times New Roman" w:hAnsi="Segoe UI" w:cs="Segoe UI"/>
-          <w:sz w:val="12"/>
-          <w:szCs w:val="12"/>
-        </w:rPr>
-      </w:pPr>
     </w:p>
     <w:p>
       <w:pPr>
@@ -7788,13 +7790,12 @@
     </w:p>
     <w:p>
       <w:pPr>
-        <w:numPr>
-          <w:ilvl w:val="0"/>
-          <w:numId w:val="22"/>
+        <w:pStyle w:val="ListParagraph"/>
+        <w:numPr>
+          <w:ilvl w:val="0"/>
+          <w:numId w:val="29"/>
         </w:numPr>
         <w:spacing w:after="160" w:line="259" w:lineRule="auto"/>
-        <w:ind w:left="360" w:hanging="540"/>
-        <w:contextualSpacing/>
         <w:rPr>
           <w:rFonts w:ascii="Times New Roman" w:hAnsi="Times New Roman" w:cs="Times New Roman"/>
           <w:sz w:val="24"/>
@@ -7813,13 +7814,12 @@
     </w:p>
     <w:p>
       <w:pPr>
-        <w:numPr>
-          <w:ilvl w:val="0"/>
-          <w:numId w:val="22"/>
+        <w:pStyle w:val="ListParagraph"/>
+        <w:numPr>
+          <w:ilvl w:val="0"/>
+          <w:numId w:val="29"/>
         </w:numPr>
         <w:spacing w:after="160" w:line="259" w:lineRule="auto"/>
-        <w:ind w:left="360" w:hanging="540"/>
-        <w:contextualSpacing/>
         <w:rPr>
           <w:rFonts w:ascii="Times New Roman" w:hAnsi="Times New Roman" w:cs="Times New Roman"/>
           <w:sz w:val="24"/>
@@ -7838,13 +7838,12 @@
     </w:p>
     <w:p>
       <w:pPr>
-        <w:numPr>
-          <w:ilvl w:val="0"/>
-          <w:numId w:val="22"/>
+        <w:pStyle w:val="ListParagraph"/>
+        <w:numPr>
+          <w:ilvl w:val="0"/>
+          <w:numId w:val="29"/>
         </w:numPr>
         <w:spacing w:after="160" w:line="259" w:lineRule="auto"/>
-        <w:ind w:left="360" w:hanging="540"/>
-        <w:contextualSpacing/>
         <w:rPr>
           <w:rFonts w:ascii="Times New Roman" w:hAnsi="Times New Roman" w:cs="Times New Roman"/>
           <w:sz w:val="24"/>
@@ -7862,13 +7861,12 @@
     </w:p>
     <w:p>
       <w:pPr>
-        <w:numPr>
-          <w:ilvl w:val="0"/>
-          <w:numId w:val="22"/>
+        <w:pStyle w:val="ListParagraph"/>
+        <w:numPr>
+          <w:ilvl w:val="0"/>
+          <w:numId w:val="29"/>
         </w:numPr>
         <w:spacing w:after="160" w:line="259" w:lineRule="auto"/>
-        <w:ind w:left="360" w:hanging="540"/>
-        <w:contextualSpacing/>
         <w:rPr>
           <w:rFonts w:ascii="Times New Roman" w:hAnsi="Times New Roman" w:cs="Times New Roman"/>
           <w:sz w:val="24"/>
@@ -7886,13 +7884,12 @@
     </w:p>
     <w:p>
       <w:pPr>
-        <w:numPr>
-          <w:ilvl w:val="0"/>
-          <w:numId w:val="22"/>
+        <w:pStyle w:val="ListParagraph"/>
+        <w:numPr>
+          <w:ilvl w:val="0"/>
+          <w:numId w:val="29"/>
         </w:numPr>
         <w:spacing w:after="160" w:line="259" w:lineRule="auto"/>
-        <w:ind w:left="360" w:hanging="540"/>
-        <w:contextualSpacing/>
         <w:rPr>
           <w:rFonts w:ascii="Times New Roman" w:hAnsi="Times New Roman" w:cs="Times New Roman"/>
           <w:sz w:val="24"/>
@@ -7910,15 +7907,15 @@
     </w:p>
     <w:p>
       <w:pPr>
-        <w:numPr>
-          <w:ilvl w:val="0"/>
-          <w:numId w:val="22"/>
+        <w:pStyle w:val="ListParagraph"/>
+        <w:numPr>
+          <w:ilvl w:val="0"/>
+          <w:numId w:val="29"/>
         </w:numPr>
         <w:spacing w:after="160" w:line="259" w:lineRule="auto"/>
-        <w:ind w:left="360" w:hanging="540"/>
-        <w:contextualSpacing/>
         <w:rPr>
           <w:rFonts w:ascii="Times New Roman" w:hAnsi="Times New Roman" w:cs="Times New Roman"/>
+          <w:color w:val="FF0000"/>
           <w:sz w:val="24"/>
           <w:szCs w:val="24"/>
         </w:rPr>
@@ -7926,23 +7923,33 @@
       <w:r>
         <w:rPr>
           <w:rFonts w:ascii="Times New Roman" w:hAnsi="Times New Roman" w:cs="Times New Roman"/>
+          <w:color w:val="FF0000"/>
           <w:sz w:val="24"/>
           <w:szCs w:val="24"/>
         </w:rPr>
         <w:t>The administration is being responsive to incidents that occur due to the post-election climate ____</w:t>
       </w:r>
-    </w:p>
-    <w:p>
-      <w:pPr>
-        <w:numPr>
-          <w:ilvl w:val="0"/>
-          <w:numId w:val="22"/>
+      <w:r>
+        <w:rPr>
+          <w:rFonts w:ascii="Times New Roman" w:hAnsi="Times New Roman" w:cs="Times New Roman"/>
+          <w:color w:val="FF0000"/>
+          <w:sz w:val="24"/>
+          <w:szCs w:val="24"/>
+        </w:rPr>
+        <w:t>*</w:t>
+      </w:r>
+    </w:p>
+    <w:p>
+      <w:pPr>
+        <w:pStyle w:val="ListParagraph"/>
+        <w:numPr>
+          <w:ilvl w:val="0"/>
+          <w:numId w:val="29"/>
         </w:numPr>
         <w:spacing w:after="160" w:line="259" w:lineRule="auto"/>
-        <w:ind w:left="360" w:hanging="540"/>
-        <w:contextualSpacing/>
         <w:rPr>
           <w:rFonts w:ascii="Times New Roman" w:hAnsi="Times New Roman" w:cs="Times New Roman"/>
+          <w:color w:val="FF0000"/>
           <w:sz w:val="24"/>
           <w:szCs w:val="24"/>
         </w:rPr>
@@ -7950,11 +7957,23 @@
       <w:r>
         <w:rPr>
           <w:rFonts w:ascii="Times New Roman" w:hAnsi="Times New Roman" w:cs="Times New Roman"/>
+          <w:color w:val="FF0000"/>
           <w:sz w:val="24"/>
           <w:szCs w:val="24"/>
         </w:rPr>
         <w:t>Teachers and administrators have put in place a support system specifically to help the school deal with the post-election climate   ____</w:t>
       </w:r>
+      <w:r>
+        <w:rPr>
+          <w:rFonts w:ascii="Times New Roman" w:hAnsi="Times New Roman" w:cs="Times New Roman"/>
+          <w:color w:val="FF0000"/>
+          <w:sz w:val="24"/>
+          <w:szCs w:val="24"/>
+        </w:rPr>
+        <w:t>*</w:t>
+      </w:r>
+      <w:bookmarkStart w:id="9" w:name="_GoBack"/>
+      <w:bookmarkEnd w:id="9"/>
     </w:p>
     <w:p>
       <w:pPr>
@@ -8041,9 +8060,21 @@
     </w:p>
     <w:p>
       <w:pPr>
-        <w:numPr>
-          <w:ilvl w:val="0"/>
-          <w:numId w:val="22"/>
+        <w:spacing w:after="160" w:line="259" w:lineRule="auto"/>
+        <w:rPr>
+          <w:rFonts w:ascii="Times New Roman" w:hAnsi="Times New Roman" w:cs="Times New Roman"/>
+          <w:b/>
+          <w:sz w:val="24"/>
+          <w:szCs w:val="24"/>
+        </w:rPr>
+      </w:pPr>
+    </w:p>
+    <w:p>
+      <w:pPr>
+        <w:pStyle w:val="ListParagraph"/>
+        <w:numPr>
+          <w:ilvl w:val="0"/>
+          <w:numId w:val="29"/>
         </w:numPr>
         <w:tabs>
           <w:tab w:val="left" w:pos="540"/>
@@ -8054,8 +8085,6 @@
         <w:autoSpaceDN w:val="0"/>
         <w:adjustRightInd w:val="0"/>
         <w:spacing w:after="0" w:line="212" w:lineRule="exact"/>
-        <w:ind w:left="540" w:hanging="540"/>
-        <w:contextualSpacing/>
         <w:rPr>
           <w:rFonts w:ascii="Times New Roman" w:hAnsi="Times New Roman" w:cs="Times New Roman"/>
           <w:sz w:val="24"/>
@@ -8269,17 +8298,7 @@
           <w:sz w:val="24"/>
           <w:szCs w:val="24"/>
         </w:rPr>
-        <w:t xml:space="preserve"> </w:t>
-      </w:r>
-      <w:r>
-        <w:rPr>
-          <w:rFonts w:ascii="Times New Roman" w:hAnsi="Times New Roman" w:cs="Times New Roman"/>
-          <w:bCs/>
-          <w:spacing w:val="14"/>
-          <w:sz w:val="24"/>
-          <w:szCs w:val="24"/>
-        </w:rPr>
-        <w:t xml:space="preserve">  </w:t>
+        <w:t xml:space="preserve">   </w:t>
       </w:r>
       <w:r>
         <w:rPr>
@@ -8360,8 +8379,9 @@
     </w:p>
     <w:p>
       <w:pPr>
+        <w:pStyle w:val="ListParagraph"/>
         <w:tabs>
-          <w:tab w:val="left" w:pos="1080"/>
+          <w:tab w:val="left" w:pos="540"/>
         </w:tabs>
         <w:kinsoku w:val="0"/>
         <w:overflowPunct w:val="0"/>
@@ -8369,21 +8389,19 @@
         <w:autoSpaceDN w:val="0"/>
         <w:adjustRightInd w:val="0"/>
         <w:spacing w:after="0" w:line="212" w:lineRule="exact"/>
-        <w:ind w:left="90"/>
-        <w:contextualSpacing/>
+        <w:ind w:left="630"/>
         <w:rPr>
           <w:rFonts w:ascii="Times New Roman" w:hAnsi="Times New Roman" w:cs="Times New Roman"/>
-          <w:bCs/>
-          <w:spacing w:val="15"/>
-          <w:sz w:val="24"/>
-          <w:szCs w:val="24"/>
-        </w:rPr>
-      </w:pPr>
-    </w:p>
-    <w:p>
-      <w:pPr>
+          <w:sz w:val="24"/>
+          <w:szCs w:val="24"/>
+        </w:rPr>
+      </w:pPr>
+    </w:p>
+    <w:p>
+      <w:pPr>
+        <w:pStyle w:val="ListParagraph"/>
         <w:tabs>
-          <w:tab w:val="left" w:pos="1080"/>
+          <w:tab w:val="left" w:pos="540"/>
         </w:tabs>
         <w:kinsoku w:val="0"/>
         <w:overflowPunct w:val="0"/>
@@ -8391,21 +8409,19 @@
         <w:autoSpaceDN w:val="0"/>
         <w:adjustRightInd w:val="0"/>
         <w:spacing w:after="0" w:line="212" w:lineRule="exact"/>
-        <w:ind w:left="90"/>
-        <w:contextualSpacing/>
+        <w:ind w:left="630"/>
         <w:rPr>
           <w:rFonts w:ascii="Times New Roman" w:hAnsi="Times New Roman" w:cs="Times New Roman"/>
-          <w:bCs/>
-          <w:spacing w:val="15"/>
-          <w:sz w:val="24"/>
-          <w:szCs w:val="24"/>
-        </w:rPr>
-      </w:pPr>
-    </w:p>
-    <w:p>
-      <w:pPr>
+          <w:sz w:val="24"/>
+          <w:szCs w:val="24"/>
+        </w:rPr>
+      </w:pPr>
+    </w:p>
+    <w:p>
+      <w:pPr>
+        <w:pStyle w:val="ListParagraph"/>
         <w:tabs>
-          <w:tab w:val="left" w:pos="1080"/>
+          <w:tab w:val="left" w:pos="540"/>
         </w:tabs>
         <w:kinsoku w:val="0"/>
         <w:overflowPunct w:val="0"/>
@@ -8413,21 +8429,19 @@
         <w:autoSpaceDN w:val="0"/>
         <w:adjustRightInd w:val="0"/>
         <w:spacing w:after="0" w:line="212" w:lineRule="exact"/>
-        <w:ind w:left="90"/>
-        <w:contextualSpacing/>
+        <w:ind w:left="630"/>
         <w:rPr>
           <w:rFonts w:ascii="Times New Roman" w:hAnsi="Times New Roman" w:cs="Times New Roman"/>
-          <w:bCs/>
-          <w:spacing w:val="15"/>
-          <w:sz w:val="24"/>
-          <w:szCs w:val="24"/>
-        </w:rPr>
-      </w:pPr>
-    </w:p>
-    <w:p>
-      <w:pPr>
+          <w:sz w:val="24"/>
+          <w:szCs w:val="24"/>
+        </w:rPr>
+      </w:pPr>
+    </w:p>
+    <w:p>
+      <w:pPr>
+        <w:pStyle w:val="ListParagraph"/>
         <w:tabs>
-          <w:tab w:val="left" w:pos="1080"/>
+          <w:tab w:val="left" w:pos="540"/>
         </w:tabs>
         <w:kinsoku w:val="0"/>
         <w:overflowPunct w:val="0"/>
@@ -8435,21 +8449,19 @@
         <w:autoSpaceDN w:val="0"/>
         <w:adjustRightInd w:val="0"/>
         <w:spacing w:after="0" w:line="212" w:lineRule="exact"/>
-        <w:ind w:left="90"/>
-        <w:contextualSpacing/>
+        <w:ind w:left="630"/>
         <w:rPr>
           <w:rFonts w:ascii="Times New Roman" w:hAnsi="Times New Roman" w:cs="Times New Roman"/>
-          <w:bCs/>
-          <w:spacing w:val="15"/>
-          <w:sz w:val="24"/>
-          <w:szCs w:val="24"/>
-        </w:rPr>
-      </w:pPr>
-    </w:p>
-    <w:p>
-      <w:pPr>
+          <w:sz w:val="24"/>
+          <w:szCs w:val="24"/>
+        </w:rPr>
+      </w:pPr>
+    </w:p>
+    <w:p>
+      <w:pPr>
+        <w:pStyle w:val="ListParagraph"/>
         <w:tabs>
-          <w:tab w:val="left" w:pos="1080"/>
+          <w:tab w:val="left" w:pos="540"/>
         </w:tabs>
         <w:kinsoku w:val="0"/>
         <w:overflowPunct w:val="0"/>
@@ -8457,21 +8469,19 @@
         <w:autoSpaceDN w:val="0"/>
         <w:adjustRightInd w:val="0"/>
         <w:spacing w:after="0" w:line="212" w:lineRule="exact"/>
-        <w:ind w:left="90"/>
-        <w:contextualSpacing/>
+        <w:ind w:left="630"/>
         <w:rPr>
           <w:rFonts w:ascii="Times New Roman" w:hAnsi="Times New Roman" w:cs="Times New Roman"/>
-          <w:bCs/>
-          <w:spacing w:val="15"/>
-          <w:sz w:val="24"/>
-          <w:szCs w:val="24"/>
-        </w:rPr>
-      </w:pPr>
-    </w:p>
-    <w:p>
-      <w:pPr>
+          <w:sz w:val="24"/>
+          <w:szCs w:val="24"/>
+        </w:rPr>
+      </w:pPr>
+    </w:p>
+    <w:p>
+      <w:pPr>
+        <w:pStyle w:val="ListParagraph"/>
         <w:tabs>
-          <w:tab w:val="left" w:pos="1080"/>
+          <w:tab w:val="left" w:pos="540"/>
         </w:tabs>
         <w:kinsoku w:val="0"/>
         <w:overflowPunct w:val="0"/>
@@ -8479,21 +8489,23 @@
         <w:autoSpaceDN w:val="0"/>
         <w:adjustRightInd w:val="0"/>
         <w:spacing w:after="0" w:line="212" w:lineRule="exact"/>
-        <w:ind w:left="90"/>
-        <w:contextualSpacing/>
+        <w:ind w:left="630"/>
         <w:rPr>
           <w:rFonts w:ascii="Times New Roman" w:hAnsi="Times New Roman" w:cs="Times New Roman"/>
-          <w:bCs/>
-          <w:spacing w:val="15"/>
-          <w:sz w:val="24"/>
-          <w:szCs w:val="24"/>
-        </w:rPr>
-      </w:pPr>
-    </w:p>
-    <w:p>
-      <w:pPr>
+          <w:sz w:val="24"/>
+          <w:szCs w:val="24"/>
+        </w:rPr>
+      </w:pPr>
+    </w:p>
+    <w:p>
+      <w:pPr>
+        <w:pStyle w:val="ListParagraph"/>
+        <w:numPr>
+          <w:ilvl w:val="0"/>
+          <w:numId w:val="29"/>
+        </w:numPr>
         <w:tabs>
-          <w:tab w:val="left" w:pos="1080"/>
+          <w:tab w:val="left" w:pos="540"/>
         </w:tabs>
         <w:kinsoku w:val="0"/>
         <w:overflowPunct w:val="0"/>
@@ -8501,95 +8513,6 @@
         <w:autoSpaceDN w:val="0"/>
         <w:adjustRightInd w:val="0"/>
         <w:spacing w:after="0" w:line="212" w:lineRule="exact"/>
-        <w:ind w:left="90"/>
-        <w:contextualSpacing/>
-        <w:rPr>
-          <w:rFonts w:ascii="Times New Roman" w:hAnsi="Times New Roman" w:cs="Times New Roman"/>
-          <w:bCs/>
-          <w:spacing w:val="15"/>
-          <w:sz w:val="24"/>
-          <w:szCs w:val="24"/>
-        </w:rPr>
-      </w:pPr>
-    </w:p>
-    <w:p>
-      <w:pPr>
-        <w:tabs>
-          <w:tab w:val="left" w:pos="1080"/>
-        </w:tabs>
-        <w:kinsoku w:val="0"/>
-        <w:overflowPunct w:val="0"/>
-        <w:autoSpaceDE w:val="0"/>
-        <w:autoSpaceDN w:val="0"/>
-        <w:adjustRightInd w:val="0"/>
-        <w:spacing w:after="0" w:line="212" w:lineRule="exact"/>
-        <w:contextualSpacing/>
-        <w:rPr>
-          <w:rFonts w:ascii="Times New Roman" w:hAnsi="Times New Roman" w:cs="Times New Roman"/>
-          <w:bCs/>
-          <w:spacing w:val="15"/>
-          <w:sz w:val="24"/>
-          <w:szCs w:val="24"/>
-        </w:rPr>
-      </w:pPr>
-    </w:p>
-    <w:p>
-      <w:pPr>
-        <w:tabs>
-          <w:tab w:val="left" w:pos="1080"/>
-        </w:tabs>
-        <w:kinsoku w:val="0"/>
-        <w:overflowPunct w:val="0"/>
-        <w:autoSpaceDE w:val="0"/>
-        <w:autoSpaceDN w:val="0"/>
-        <w:adjustRightInd w:val="0"/>
-        <w:spacing w:after="0" w:line="212" w:lineRule="exact"/>
-        <w:contextualSpacing/>
-        <w:rPr>
-          <w:rFonts w:ascii="Times New Roman" w:hAnsi="Times New Roman" w:cs="Times New Roman"/>
-          <w:sz w:val="24"/>
-          <w:szCs w:val="24"/>
-        </w:rPr>
-      </w:pPr>
-    </w:p>
-    <w:p>
-      <w:pPr>
-        <w:tabs>
-          <w:tab w:val="left" w:pos="1080"/>
-        </w:tabs>
-        <w:kinsoku w:val="0"/>
-        <w:overflowPunct w:val="0"/>
-        <w:autoSpaceDE w:val="0"/>
-        <w:autoSpaceDN w:val="0"/>
-        <w:adjustRightInd w:val="0"/>
-        <w:spacing w:before="25" w:after="0" w:line="240" w:lineRule="auto"/>
-        <w:ind w:left="90"/>
-        <w:contextualSpacing/>
-        <w:rPr>
-          <w:rFonts w:ascii="Times New Roman" w:hAnsi="Times New Roman" w:cs="Times New Roman"/>
-          <w:sz w:val="24"/>
-          <w:szCs w:val="24"/>
-        </w:rPr>
-      </w:pPr>
-    </w:p>
-    <w:p>
-      <w:pPr>
-        <w:numPr>
-          <w:ilvl w:val="0"/>
-          <w:numId w:val="22"/>
-        </w:numPr>
-        <w:tabs>
-          <w:tab w:val="left" w:pos="630"/>
-          <w:tab w:val="left" w:pos="1080"/>
-        </w:tabs>
-        <w:kinsoku w:val="0"/>
-        <w:overflowPunct w:val="0"/>
-        <w:autoSpaceDE w:val="0"/>
-        <w:autoSpaceDN w:val="0"/>
-        <w:adjustRightInd w:val="0"/>
-        <w:spacing w:before="44" w:after="0" w:line="304" w:lineRule="auto"/>
-        <w:ind w:left="90" w:right="1099" w:firstLine="0"/>
-        <w:contextualSpacing/>
         <w:rPr>
           <w:rFonts w:ascii="Times New Roman" w:hAnsi="Times New Roman" w:cs="Times New Roman"/>
           <w:sz w:val="24"/>
@@ -9041,10 +8964,9 @@
       <w:pPr>
         <w:numPr>
           <w:ilvl w:val="0"/>
-          <w:numId w:val="22"/>
+          <w:numId w:val="29"/>
         </w:numPr>
         <w:spacing w:after="0" w:line="360" w:lineRule="auto"/>
-        <w:ind w:left="-270" w:firstLine="90"/>
         <w:textAlignment w:val="baseline"/>
         <w:rPr>
           <w:rFonts w:ascii="Times New Roman" w:eastAsia="Times New Roman" w:hAnsi="Times New Roman" w:cs="Times New Roman"/>
@@ -9065,13 +8987,12 @@
       <w:pPr>
         <w:numPr>
           <w:ilvl w:val="0"/>
-          <w:numId w:val="22"/>
+          <w:numId w:val="29"/>
         </w:numPr>
         <w:tabs>
           <w:tab w:val="left" w:pos="720"/>
         </w:tabs>
         <w:spacing w:after="0" w:line="360" w:lineRule="auto"/>
-        <w:ind w:hanging="1620"/>
         <w:textAlignment w:val="baseline"/>
         <w:rPr>
           <w:rFonts w:ascii="Times New Roman" w:eastAsia="Times New Roman" w:hAnsi="Times New Roman" w:cs="Times New Roman"/>
@@ -9164,13 +9085,12 @@
     </w:p>
     <w:p>
       <w:pPr>
-        <w:numPr>
-          <w:ilvl w:val="1"/>
-          <w:numId w:val="13"/>
+        <w:pStyle w:val="ListParagraph"/>
+        <w:numPr>
+          <w:ilvl w:val="0"/>
+          <w:numId w:val="29"/>
         </w:numPr>
         <w:spacing w:after="0" w:line="240" w:lineRule="auto"/>
-        <w:ind w:left="1800" w:hanging="180"/>
-        <w:contextualSpacing/>
         <w:rPr>
           <w:rFonts w:ascii="Times New Roman" w:eastAsia="Times New Roman" w:hAnsi="Times New Roman" w:cs="Times New Roman"/>
           <w:sz w:val="24"/>
@@ -9202,10 +9122,9 @@
       <w:pPr>
         <w:numPr>
           <w:ilvl w:val="0"/>
-          <w:numId w:val="22"/>
+          <w:numId w:val="29"/>
         </w:numPr>
         <w:spacing w:after="160" w:line="259" w:lineRule="auto"/>
-        <w:ind w:left="180"/>
         <w:contextualSpacing/>
         <w:rPr>
           <w:rFonts w:ascii="Times New Roman" w:eastAsia="Times New Roman" w:hAnsi="Times New Roman" w:cs="Times New Roman"/>
@@ -9472,10 +9391,10 @@
       <w:pPr>
         <w:numPr>
           <w:ilvl w:val="0"/>
-          <w:numId w:val="23"/>
+          <w:numId w:val="33"/>
         </w:numPr>
         <w:spacing w:after="160" w:line="259" w:lineRule="auto"/>
-        <w:ind w:left="180"/>
+        <w:ind w:left="720" w:hanging="450"/>
         <w:contextualSpacing/>
         <w:rPr>
           <w:rFonts w:ascii="Times New Roman" w:eastAsia="Times New Roman" w:hAnsi="Times New Roman" w:cs="Times New Roman"/>
@@ -9513,7 +9432,6 @@
           <w:b/>
           <w:sz w:val="24"/>
           <w:szCs w:val="24"/>
-          <w:u w:val="single"/>
         </w:rPr>
         <w:t>:</w:t>
       </w:r>
@@ -9523,7 +9441,15 @@
           <w:sz w:val="24"/>
           <w:szCs w:val="24"/>
         </w:rPr>
-        <w:t>  </w:t>
+        <w:t> </w:t>
+      </w:r>
+      <w:r>
+        <w:rPr>
+          <w:rFonts w:ascii="Times New Roman" w:eastAsia="Times New Roman" w:hAnsi="Times New Roman" w:cs="Times New Roman"/>
+          <w:sz w:val="24"/>
+          <w:szCs w:val="24"/>
+        </w:rPr>
+        <w:t> </w:t>
       </w:r>
     </w:p>
     <w:p>
@@ -9627,6 +9553,7 @@
           <w:sz w:val="24"/>
           <w:szCs w:val="24"/>
         </w:rPr>
+        <w:lastRenderedPageBreak/>
         <w:t xml:space="preserve"> </w:t>
       </w:r>
     </w:p>
@@ -9634,7 +9561,7 @@
       <w:pPr>
         <w:numPr>
           <w:ilvl w:val="0"/>
-          <w:numId w:val="23"/>
+          <w:numId w:val="33"/>
         </w:numPr>
         <w:tabs>
           <w:tab w:val="left" w:pos="900"/>
@@ -10016,7 +9943,7 @@
       <w:pPr>
         <w:numPr>
           <w:ilvl w:val="0"/>
-          <w:numId w:val="23"/>
+          <w:numId w:val="33"/>
         </w:numPr>
         <w:spacing w:after="0" w:line="240" w:lineRule="auto"/>
         <w:ind w:left="900" w:hanging="900"/>
@@ -10196,7 +10123,7 @@
       <w:pPr>
         <w:numPr>
           <w:ilvl w:val="0"/>
-          <w:numId w:val="23"/>
+          <w:numId w:val="33"/>
         </w:numPr>
         <w:spacing w:after="0" w:line="240" w:lineRule="auto"/>
         <w:ind w:left="990" w:hanging="900"/>
@@ -10386,7 +10313,7 @@
       <w:pPr>
         <w:numPr>
           <w:ilvl w:val="0"/>
-          <w:numId w:val="23"/>
+          <w:numId w:val="33"/>
         </w:numPr>
         <w:spacing w:after="0" w:line="240" w:lineRule="auto"/>
         <w:ind w:left="990" w:hanging="900"/>
@@ -10738,6 +10665,30 @@
         <w:t xml:space="preserve"> Instrument Creation&gt;teacher surveys &gt; teacher surveys to use</w:t>
       </w:r>
     </w:p>
+    <w:p>
+      <w:pPr>
+        <w:pStyle w:val="CommentText"/>
+      </w:pPr>
+    </w:p>
+    <w:p>
+      <w:pPr>
+        <w:pStyle w:val="CommentText"/>
+      </w:pPr>
+    </w:p>
+    <w:p>
+      <w:pPr>
+        <w:pStyle w:val="CommentText"/>
+      </w:pPr>
+      <w:r>
+        <w:rPr>
+          <w:color w:val="FF0000"/>
+        </w:rPr>
+        <w:t xml:space="preserve">Items in red with * </w:t>
+      </w:r>
+      <w:r>
+        <w:t>= need to be reverse coded</w:t>
+      </w:r>
+    </w:p>
   </w:comment>
   <w:comment w:id="1" w:author="Alejandra G. I." w:date="2021-02-19T17:52:00Z" w:initials="AGI">
     <w:p>
@@ -11561,6 +11512,25 @@
     <w:p>
       <w:pPr>
         <w:pStyle w:val="CommentText"/>
+      </w:pPr>
+      <w:r>
+        <w:rPr>
+          <w:rStyle w:val="CommentReference"/>
+        </w:rPr>
+        <w:annotationRef/>
+      </w:r>
+      <w:r>
+        <w:t xml:space="preserve">From Aug 17, 2020: </w:t>
+      </w:r>
+    </w:p>
+    <w:p>
+      <w:pPr>
+        <w:pStyle w:val="CommentText"/>
+      </w:pPr>
+    </w:p>
+    <w:p>
+      <w:pPr>
+        <w:pStyle w:val="CommentText"/>
         <w:rPr>
           <w:rFonts w:ascii="Calibri" w:eastAsia="Times New Roman" w:hAnsi="Calibri" w:cs="Segoe UI"/>
           <w:b/>
@@ -11568,12 +11538,6 @@
           <w:shd w:val="clear" w:color="auto" w:fill="FFFF00"/>
         </w:rPr>
       </w:pPr>
-      <w:r>
-        <w:rPr>
-          <w:rStyle w:val="CommentReference"/>
-        </w:rPr>
-        <w:annotationRef/>
-      </w:r>
       <w:r>
         <w:t>Items 15-24: I could not find these items together anywhere online. Melanie’s notes indicate that these items may belong to “</w:t>
       </w:r>
@@ -11646,7 +11610,7 @@
       </w:r>
     </w:p>
   </w:comment>
-  <w:comment w:id="3" w:author="Alejandra G. I." w:date="2020-08-12T15:40:00Z" w:initials="AGI">
+  <w:comment w:id="3" w:author="Alejandra G. I." w:date="2021-02-20T11:57:00Z" w:initials="AGI">
     <w:p>
       <w:pPr>
         <w:pStyle w:val="CommentText"/>
@@ -11658,13 +11622,20 @@
         <w:annotationRef/>
       </w:r>
       <w:r>
-        <w:t xml:space="preserve">Items 25-35: </w:t>
-      </w:r>
-      <w:r>
-        <w:t>some</w:t>
-      </w:r>
-      <w:r>
-        <w:t xml:space="preserve"> items are similar to the Beckman, </w:t>
+        <w:t xml:space="preserve">From Aug 17, 2020: </w:t>
+      </w:r>
+    </w:p>
+    <w:p>
+      <w:pPr>
+        <w:pStyle w:val="CommentText"/>
+      </w:pPr>
+    </w:p>
+    <w:p>
+      <w:pPr>
+        <w:pStyle w:val="CommentText"/>
+      </w:pPr>
+      <w:r>
+        <w:t xml:space="preserve">Items 25-35: some items are similar to the Beckman, </w:t>
       </w:r>
       <w:proofErr w:type="spellStart"/>
       <w:r>
@@ -11672,37 +11643,7 @@
       </w:r>
       <w:proofErr w:type="spellEnd"/>
       <w:r>
-        <w:t xml:space="preserve"> &amp; Gower (2002) staff school climate survey*</w:t>
-      </w:r>
-      <w:r>
-        <w:t xml:space="preserve"> and other</w:t>
-      </w:r>
-      <w:r>
-        <w:t>s</w:t>
-      </w:r>
-      <w:r>
-        <w:t xml:space="preserve"> are similar to </w:t>
-      </w:r>
-      <w:r>
-        <w:t xml:space="preserve">items </w:t>
-      </w:r>
-      <w:r>
-        <w:t xml:space="preserve">in </w:t>
-      </w:r>
-      <w:r>
-        <w:t xml:space="preserve">the </w:t>
-      </w:r>
-      <w:r>
-        <w:t xml:space="preserve">Restorative Justice </w:t>
-      </w:r>
-      <w:r>
-        <w:t>Assessment Instrument</w:t>
-      </w:r>
-      <w:r>
-        <w:t>**</w:t>
-      </w:r>
-      <w:r>
-        <w:t>, but differ substantially from these original measures.</w:t>
+        <w:t xml:space="preserve"> &amp; Gower (2002) staff school climate survey* and others are similar to items in the Restorative Justice Assessment Instrument**, but differ substantially from these original measures.</w:t>
       </w:r>
     </w:p>
     <w:p>
@@ -11805,10 +11746,7 @@
         <w:pStyle w:val="CommentText"/>
       </w:pPr>
       <w:r>
-        <w:t xml:space="preserve">** </w:t>
-      </w:r>
-      <w:r>
-        <w:t xml:space="preserve">Restorative Justice Framework Committee of Fresno County, California. (September, 2001). Restorative justice assessment instrument. Retrieved from </w:t>
+        <w:t xml:space="preserve">** Restorative Justice Framework Committee of Fresno County, California. (September, 2001). Restorative justice assessment instrument. Retrieved from </w:t>
       </w:r>
       <w:hyperlink r:id="rId1" w:history="1">
         <w:r>
@@ -11819,23 +11757,31 @@
         </w:r>
       </w:hyperlink>
     </w:p>
+  </w:comment>
+  <w:comment w:id="4" w:author="Alejandra G. I." w:date="2021-02-20T12:01:00Z" w:initials="AGI">
     <w:p>
       <w:pPr>
         <w:pStyle w:val="CommentText"/>
       </w:pPr>
-    </w:p>
-  </w:comment>
-  <w:comment w:id="4" w:author="Alejandra G. I." w:date="2020-08-17T20:03:00Z" w:initials="AGI">
+      <w:r>
+        <w:rPr>
+          <w:rStyle w:val="CommentReference"/>
+        </w:rPr>
+        <w:annotationRef/>
+      </w:r>
+      <w:r>
+        <w:t>From Aug 17, 2020:</w:t>
+      </w:r>
+    </w:p>
     <w:p>
       <w:pPr>
         <w:pStyle w:val="CommentText"/>
       </w:pPr>
-      <w:r>
-        <w:rPr>
-          <w:rStyle w:val="CommentReference"/>
-        </w:rPr>
-        <w:annotationRef/>
-      </w:r>
+    </w:p>
+    <w:p>
+      <w:pPr>
+        <w:pStyle w:val="CommentText"/>
+      </w:pPr>
       <w:r>
         <w:t>Items 36-49: some items are similar to items found on a preliminary version of this questionnaire cited to belong to “</w:t>
       </w:r>
@@ -11908,7 +11854,7 @@
       </w:r>
     </w:p>
   </w:comment>
-  <w:comment w:id="5" w:author="Alejandra G. I." w:date="2020-08-17T20:21:00Z" w:initials="AGI">
+  <w:comment w:id="5" w:author="Alejandra G. I." w:date="2021-02-20T12:01:00Z" w:initials="AGI">
     <w:p>
       <w:pPr>
         <w:pStyle w:val="CommentText"/>
@@ -11920,28 +11866,26 @@
         <w:annotationRef/>
       </w:r>
       <w:r>
-        <w:t xml:space="preserve">Items 50-55: I did not find these items anywhere online or on the </w:t>
-      </w:r>
-      <w:r>
-        <w:t>OneDrive folders. Melanie’s notes indicate that they were adapted from a chapter in the book “</w:t>
+        <w:t>From Aug 17, 2020:</w:t>
+      </w:r>
+    </w:p>
+    <w:p>
+      <w:pPr>
+        <w:pStyle w:val="CommentText"/>
+      </w:pPr>
+    </w:p>
+    <w:p>
+      <w:pPr>
+        <w:pStyle w:val="CommentText"/>
+      </w:pPr>
+      <w:r>
+        <w:t>Items 50-55: I did not find these items anywhere online or on the OneDrive folders. Melanie’s notes indicate that they were adapted from a chapter in the book “</w:t>
       </w:r>
       <w:r>
         <w:t>Using Data to Close the Achievement Gap</w:t>
       </w:r>
       <w:r>
-        <w:t xml:space="preserve">: How to measure equity in our schools” (pp. 171-174) however, the items </w:t>
-      </w:r>
-      <w:r>
-        <w:t xml:space="preserve">connected with Melanie’s note </w:t>
-      </w:r>
-      <w:r>
-        <w:t>in previous versions of this questionnaire do not even address the same concepts</w:t>
-      </w:r>
-      <w:r>
-        <w:t xml:space="preserve"> that these items do</w:t>
-      </w:r>
-      <w:r>
-        <w:t>. My hunch is that items 50-55 were created by Melanie, so I suggest using the CEQP citation:</w:t>
+        <w:t>: How to measure equity in our schools” (pp. 171-174) however, the items connected with Melanie’s note in previous versions of this questionnaire do not even address the same concepts that these items do. My hunch is that items 50-55 were created by Melanie, so I suggest using the CEQP citation:</w:t>
       </w:r>
     </w:p>
     <w:p>
@@ -11987,7 +11931,29 @@
       </w:r>
     </w:p>
   </w:comment>
-  <w:comment w:id="6" w:author="Alejandra G. I." w:date="2020-08-18T13:17:00Z" w:initials="AGI">
+  <w:comment w:id="6" w:author="Alejandra G. I." w:date="2021-02-20T12:02:00Z" w:initials="AGI">
+    <w:p>
+      <w:pPr>
+        <w:pStyle w:val="CommentText"/>
+      </w:pPr>
+      <w:r>
+        <w:rPr>
+          <w:rStyle w:val="CommentReference"/>
+        </w:rPr>
+        <w:annotationRef/>
+      </w:r>
+      <w:r>
+        <w:t>From Aug 18</w:t>
+      </w:r>
+      <w:r>
+        <w:t>, 2020:</w:t>
+      </w:r>
+    </w:p>
+    <w:p>
+      <w:pPr>
+        <w:pStyle w:val="CommentText"/>
+      </w:pPr>
+    </w:p>
     <w:p>
       <w:pPr>
         <w:spacing w:line="480" w:lineRule="auto"/>
@@ -11997,12 +11963,6 @@
         </w:rPr>
       </w:pPr>
       <w:r>
-        <w:rPr>
-          <w:rStyle w:val="CommentReference"/>
-        </w:rPr>
-        <w:annotationRef/>
-      </w:r>
-      <w:r>
         <w:t xml:space="preserve">Some items may be adapted from the </w:t>
       </w:r>
       <w:r>
@@ -12039,23 +11999,14 @@
     </w:p>
     <w:p>
       <w:pPr>
-        <w:spacing w:line="480" w:lineRule="auto"/>
-        <w:jc w:val="center"/>
+        <w:pStyle w:val="CommentText"/>
+      </w:pPr>
+      <w:r>
         <w:rPr>
           <w:rFonts w:ascii="Times New Roman" w:hAnsi="Times New Roman" w:cs="Times New Roman"/>
         </w:rPr>
-      </w:pPr>
-      <w:r>
-        <w:rPr>
-          <w:rFonts w:ascii="Times New Roman" w:hAnsi="Times New Roman" w:cs="Times New Roman"/>
-        </w:rPr>
-        <w:t xml:space="preserve">Note: finish reviewing the file named school climate surveys and ideas. I have reviewed the files in the “teachers survey to use” and didn’t find better match for these items, aside from the ones above. </w:t>
-      </w:r>
-    </w:p>
-    <w:p>
-      <w:pPr>
-        <w:spacing w:before="100" w:beforeAutospacing="1" w:after="100" w:afterAutospacing="1" w:line="240" w:lineRule="auto"/>
-      </w:pPr>
+        <w:t>Note: finish reviewing the file named school climate surveys and ideas. I have reviewed the files in the “teachers survey to use” and didn’t find better match for these items, aside from the ones above.</w:t>
+      </w:r>
     </w:p>
   </w:comment>
   <w:comment w:id="7" w:author="Alejandra G. I." w:date="2021-02-19T18:39:00Z" w:initials="AGI">
@@ -12072,64 +12023,146 @@
       <w:r>
         <w:t xml:space="preserve">These may belong to </w:t>
       </w:r>
+      <w:r>
+        <w:t>previous</w:t>
+      </w:r>
+      <w:r>
+        <w:t xml:space="preserve"> scale about school and </w:t>
+      </w:r>
       <w:proofErr w:type="spellStart"/>
       <w:r>
-        <w:t>prevous</w:t>
+        <w:t>lat</w:t>
       </w:r>
       <w:proofErr w:type="spellEnd"/>
       <w:r>
-        <w:t xml:space="preserve"> scale about school and </w:t>
+        <w:t xml:space="preserve"> fam </w:t>
       </w:r>
       <w:proofErr w:type="spellStart"/>
       <w:r>
-        <w:t>lat</w:t>
+        <w:t>rels</w:t>
       </w:r>
       <w:proofErr w:type="spellEnd"/>
       <w:r>
-        <w:t xml:space="preserve"> fam </w:t>
+        <w:t xml:space="preserve">. </w:t>
+      </w:r>
+    </w:p>
+  </w:comment>
+  <w:comment w:id="8" w:author="Alejandra G. I." w:date="2021-02-20T12:44:00Z" w:initials="AGI">
+    <w:p>
+      <w:pPr>
+        <w:pStyle w:val="CommentText"/>
+      </w:pPr>
+      <w:r>
+        <w:rPr>
+          <w:rStyle w:val="CommentReference"/>
+        </w:rPr>
+        <w:annotationRef/>
+      </w:r>
+      <w:r>
+        <w:t xml:space="preserve">All items except 115 were taken/adapted from Hoy &amp; Woolfolk (1993). </w:t>
+      </w:r>
+    </w:p>
+    <w:p>
+      <w:pPr>
+        <w:pStyle w:val="CommentText"/>
+      </w:pPr>
+    </w:p>
+    <w:p>
+      <w:pPr>
+        <w:pStyle w:val="CommentText"/>
+      </w:pPr>
+      <w:r>
+        <w:t xml:space="preserve">Item 115 belongs to Gibson &amp; </w:t>
       </w:r>
       <w:proofErr w:type="spellStart"/>
       <w:r>
-        <w:t>rels</w:t>
+        <w:t>Dembo</w:t>
       </w:r>
       <w:proofErr w:type="spellEnd"/>
       <w:r>
-        <w:t xml:space="preserve">. </w:t>
-      </w:r>
-    </w:p>
-  </w:comment>
-  <w:comment w:id="8" w:author="Alejandra G. I." w:date="2021-02-19T18:37:00Z" w:initials="AGI">
+        <w:t xml:space="preserve"> (1984).</w:t>
+      </w:r>
+    </w:p>
     <w:p>
       <w:pPr>
         <w:pStyle w:val="CommentText"/>
       </w:pPr>
-      <w:r>
-        <w:rPr>
-          <w:rStyle w:val="CommentReference"/>
-        </w:rPr>
-        <w:annotationRef/>
-      </w:r>
-      <w:r>
-        <w:t xml:space="preserve">Need to reverse code this one. </w:t>
-      </w:r>
-    </w:p>
-  </w:comment>
-  <w:comment w:id="9" w:author="Alejandra G. I." w:date="2021-02-19T18:45:00Z" w:initials="AGI">
+    </w:p>
     <w:p>
       <w:pPr>
         <w:pStyle w:val="CommentText"/>
       </w:pPr>
       <w:r>
-        <w:rPr>
-          <w:rStyle w:val="CommentReference"/>
-        </w:rPr>
-        <w:annotationRef/>
-      </w:r>
-      <w:r>
-        <w:t xml:space="preserve">Some need to be reverse coded. </w:t>
-      </w:r>
-      <w:bookmarkStart w:id="10" w:name="_GoBack"/>
-      <w:bookmarkEnd w:id="10"/>
+        <w:t xml:space="preserve">The scale used in Hoy &amp; Woolfolk (1993) was 1-6: strongly agree – strongly disagree. </w:t>
+      </w:r>
+    </w:p>
+    <w:p>
+      <w:pPr>
+        <w:pStyle w:val="Default"/>
+      </w:pPr>
+    </w:p>
+    <w:p>
+      <w:pPr>
+        <w:pStyle w:val="CommentText"/>
+      </w:pPr>
+      <w:r>
+        <w:rPr>
+          <w:sz w:val="16"/>
+          <w:szCs w:val="16"/>
+        </w:rPr>
+        <w:t xml:space="preserve">“The variables of general and personal teaching efficacy were measured using a version of the Teacher Efficacy Scale (Gibson &amp; </w:t>
+      </w:r>
+      <w:proofErr w:type="spellStart"/>
+      <w:r>
+        <w:rPr>
+          <w:sz w:val="16"/>
+          <w:szCs w:val="16"/>
+        </w:rPr>
+        <w:t>Dembo</w:t>
+      </w:r>
+      <w:proofErr w:type="spellEnd"/>
+      <w:r>
+        <w:rPr>
+          <w:sz w:val="16"/>
+          <w:szCs w:val="16"/>
+        </w:rPr>
+        <w:t>, 1984) adapted by Woolfolk and Hoy (1988, 1990). Factor analysis of the instrument in an earlier sample produced two independent dimensions of general and personal teaching efficacy (Woolfolk &amp; Hoy, 1990). In the present sample, the dimensions of efficacy were assessed using a short form of the scale consisting of five personal and five general teaching efficacy items from the Woolfolk and Hoy version of the Teacher Efficacy Scale. These items were selected because they had the highest factor loadings in the earlier research. Response to each item is along a six-point Likert scale from "strongly agree" to "strongly disagree</w:t>
+      </w:r>
+      <w:r>
+        <w:rPr>
+          <w:sz w:val="16"/>
+          <w:szCs w:val="16"/>
+        </w:rPr>
+        <w:t xml:space="preserve">… </w:t>
+      </w:r>
+      <w:r>
+        <w:rPr>
+          <w:sz w:val="17"/>
+          <w:szCs w:val="17"/>
+        </w:rPr>
+        <w:t>For both the dimensions of general teaching efficacy and personal teaching efficacy, the higher the score, the more effi</w:t>
+      </w:r>
+      <w:r>
+        <w:rPr>
+          <w:sz w:val="18"/>
+          <w:szCs w:val="18"/>
+        </w:rPr>
+        <w:t>cacious.</w:t>
+      </w:r>
+      <w:r>
+        <w:rPr>
+          <w:sz w:val="16"/>
+          <w:szCs w:val="16"/>
+        </w:rPr>
+        <w:t>" (Hoy &amp; Woolfolk, 1993)</w:t>
+      </w:r>
+      <w:r>
+        <w:rPr>
+          <w:sz w:val="16"/>
+          <w:szCs w:val="16"/>
+        </w:rPr>
+        <w:t>.</w:t>
+      </w:r>
     </w:p>
   </w:comment>
 </w:comments>
@@ -12137,16 +12170,15 @@
 
 <file path=word/commentsExtended.xml><?xml version="1.0" encoding="utf-8"?>
 <w15:commentsEx xmlns:wpc="http://schemas.microsoft.com/office/word/2010/wordprocessingCanvas" xmlns:cx="http://schemas.microsoft.com/office/drawing/2014/chartex" xmlns:mc="http://schemas.openxmlformats.org/markup-compatibility/2006" xmlns:o="urn:schemas-microsoft-com:office:office" xmlns:r="http://schemas.openxmlformats.org/officeDocument/2006/relationships" xmlns:m="http://schemas.openxmlformats.org/officeDocument/2006/math" xmlns:v="urn:schemas-microsoft-com:vml" xmlns:wp14="http://schemas.microsoft.com/office/word/2010/wordprocessingDrawing" xmlns:wp="http://schemas.openxmlformats.org/drawingml/2006/wordprocessingDrawing" xmlns:w10="urn:schemas-microsoft-com:office:word" xmlns:w="http://schemas.openxmlformats.org/wordprocessingml/2006/main" xmlns:w14="http://schemas.microsoft.com/office/word/2010/wordml" xmlns:w15="http://schemas.microsoft.com/office/word/2012/wordml" xmlns:w16se="http://schemas.microsoft.com/office/word/2015/wordml/symex" xmlns:wpg="http://schemas.microsoft.com/office/word/2010/wordprocessingGroup" xmlns:wpi="http://schemas.microsoft.com/office/word/2010/wordprocessingInk" xmlns:wne="http://schemas.microsoft.com/office/word/2006/wordml" xmlns:wps="http://schemas.microsoft.com/office/word/2010/wordprocessingShape" mc:Ignorable="w14 w15 w16se wp14">
-  <w15:commentEx w15:paraId="61D8E360" w15:done="0"/>
+  <w15:commentEx w15:paraId="7AE7AEC0" w15:done="0"/>
   <w15:commentEx w15:paraId="11DA4DCF" w15:done="0"/>
   <w15:commentEx w15:paraId="1267EBB4" w15:done="0"/>
-  <w15:commentEx w15:paraId="0930FD81" w15:done="0"/>
-  <w15:commentEx w15:paraId="4C2CABD4" w15:done="0"/>
-  <w15:commentEx w15:paraId="454C6AA4" w15:done="0"/>
-  <w15:commentEx w15:paraId="2F1FB8DB" w15:done="0"/>
+  <w15:commentEx w15:paraId="356DC943" w15:done="0"/>
+  <w15:commentEx w15:paraId="2EC8E996" w15:done="0"/>
+  <w15:commentEx w15:paraId="501C43C5" w15:done="0"/>
+  <w15:commentEx w15:paraId="2A252874" w15:done="0"/>
   <w15:commentEx w15:paraId="7D193FDE" w15:done="0"/>
-  <w15:commentEx w15:paraId="025814AB" w15:done="0"/>
-  <w15:commentEx w15:paraId="160EB657" w15:done="0"/>
+  <w15:commentEx w15:paraId="19CAC4B4" w15:done="0"/>
 </w15:commentsEx>
 </file>
 
@@ -12507,7 +12539,7 @@
           <w:rPr>
             <w:noProof/>
           </w:rPr>
-          <w:t>1</w:t>
+          <w:t>10</w:t>
         </w:r>
         <w:r>
           <w:rPr>
@@ -13714,6 +13746,368 @@
     </w:lvl>
   </w:abstractNum>
   <w:abstractNum w:abstractNumId="11" w15:restartNumberingAfterBreak="0">
+    <w:nsid w:val="39AB058E"/>
+    <w:multiLevelType w:val="hybridMultilevel"/>
+    <w:tmpl w:val="76B44A46"/>
+    <w:lvl w:ilvl="0" w:tplc="8050F50C">
+      <w:start w:val="108"/>
+      <w:numFmt w:val="decimal"/>
+      <w:lvlText w:val="%1."/>
+      <w:lvlJc w:val="left"/>
+      <w:pPr>
+        <w:ind w:left="630" w:hanging="360"/>
+      </w:pPr>
+      <w:rPr>
+        <w:rFonts w:ascii="Times New Roman" w:hAnsi="Times New Roman" w:cs="Times New Roman" w:hint="default"/>
+        <w:sz w:val="24"/>
+      </w:rPr>
+    </w:lvl>
+    <w:lvl w:ilvl="1" w:tplc="04090019" w:tentative="1">
+      <w:start w:val="1"/>
+      <w:numFmt w:val="lowerLetter"/>
+      <w:lvlText w:val="%2."/>
+      <w:lvlJc w:val="left"/>
+      <w:pPr>
+        <w:ind w:left="1440" w:hanging="360"/>
+      </w:pPr>
+    </w:lvl>
+    <w:lvl w:ilvl="2" w:tplc="0409001B" w:tentative="1">
+      <w:start w:val="1"/>
+      <w:numFmt w:val="lowerRoman"/>
+      <w:lvlText w:val="%3."/>
+      <w:lvlJc w:val="right"/>
+      <w:pPr>
+        <w:ind w:left="2160" w:hanging="180"/>
+      </w:pPr>
+    </w:lvl>
+    <w:lvl w:ilvl="3" w:tplc="0409000F" w:tentative="1">
+      <w:start w:val="1"/>
+      <w:numFmt w:val="decimal"/>
+      <w:lvlText w:val="%4."/>
+      <w:lvlJc w:val="left"/>
+      <w:pPr>
+        <w:ind w:left="2880" w:hanging="360"/>
+      </w:pPr>
+    </w:lvl>
+    <w:lvl w:ilvl="4" w:tplc="04090019" w:tentative="1">
+      <w:start w:val="1"/>
+      <w:numFmt w:val="lowerLetter"/>
+      <w:lvlText w:val="%5."/>
+      <w:lvlJc w:val="left"/>
+      <w:pPr>
+        <w:ind w:left="3600" w:hanging="360"/>
+      </w:pPr>
+    </w:lvl>
+    <w:lvl w:ilvl="5" w:tplc="0409001B" w:tentative="1">
+      <w:start w:val="1"/>
+      <w:numFmt w:val="lowerRoman"/>
+      <w:lvlText w:val="%6."/>
+      <w:lvlJc w:val="right"/>
+      <w:pPr>
+        <w:ind w:left="4320" w:hanging="180"/>
+      </w:pPr>
+    </w:lvl>
+    <w:lvl w:ilvl="6" w:tplc="0409000F" w:tentative="1">
+      <w:start w:val="1"/>
+      <w:numFmt w:val="decimal"/>
+      <w:lvlText w:val="%7."/>
+      <w:lvlJc w:val="left"/>
+      <w:pPr>
+        <w:ind w:left="5040" w:hanging="360"/>
+      </w:pPr>
+    </w:lvl>
+    <w:lvl w:ilvl="7" w:tplc="04090019" w:tentative="1">
+      <w:start w:val="1"/>
+      <w:numFmt w:val="lowerLetter"/>
+      <w:lvlText w:val="%8."/>
+      <w:lvlJc w:val="left"/>
+      <w:pPr>
+        <w:ind w:left="5760" w:hanging="360"/>
+      </w:pPr>
+    </w:lvl>
+    <w:lvl w:ilvl="8" w:tplc="0409001B" w:tentative="1">
+      <w:start w:val="1"/>
+      <w:numFmt w:val="lowerRoman"/>
+      <w:lvlText w:val="%9."/>
+      <w:lvlJc w:val="right"/>
+      <w:pPr>
+        <w:ind w:left="6480" w:hanging="180"/>
+      </w:pPr>
+    </w:lvl>
+  </w:abstractNum>
+  <w:abstractNum w:abstractNumId="12" w15:restartNumberingAfterBreak="0">
+    <w:nsid w:val="39F81F19"/>
+    <w:multiLevelType w:val="hybridMultilevel"/>
+    <w:tmpl w:val="C7988E06"/>
+    <w:lvl w:ilvl="0" w:tplc="8050F50C">
+      <w:start w:val="108"/>
+      <w:numFmt w:val="decimal"/>
+      <w:lvlText w:val="%1."/>
+      <w:lvlJc w:val="left"/>
+      <w:pPr>
+        <w:ind w:left="630" w:hanging="360"/>
+      </w:pPr>
+      <w:rPr>
+        <w:rFonts w:ascii="Times New Roman" w:hAnsi="Times New Roman" w:cs="Times New Roman" w:hint="default"/>
+        <w:sz w:val="24"/>
+      </w:rPr>
+    </w:lvl>
+    <w:lvl w:ilvl="1" w:tplc="04090019" w:tentative="1">
+      <w:start w:val="1"/>
+      <w:numFmt w:val="lowerLetter"/>
+      <w:lvlText w:val="%2."/>
+      <w:lvlJc w:val="left"/>
+      <w:pPr>
+        <w:ind w:left="1440" w:hanging="360"/>
+      </w:pPr>
+    </w:lvl>
+    <w:lvl w:ilvl="2" w:tplc="0409001B" w:tentative="1">
+      <w:start w:val="1"/>
+      <w:numFmt w:val="lowerRoman"/>
+      <w:lvlText w:val="%3."/>
+      <w:lvlJc w:val="right"/>
+      <w:pPr>
+        <w:ind w:left="2160" w:hanging="180"/>
+      </w:pPr>
+    </w:lvl>
+    <w:lvl w:ilvl="3" w:tplc="0409000F" w:tentative="1">
+      <w:start w:val="1"/>
+      <w:numFmt w:val="decimal"/>
+      <w:lvlText w:val="%4."/>
+      <w:lvlJc w:val="left"/>
+      <w:pPr>
+        <w:ind w:left="2880" w:hanging="360"/>
+      </w:pPr>
+    </w:lvl>
+    <w:lvl w:ilvl="4" w:tplc="04090019" w:tentative="1">
+      <w:start w:val="1"/>
+      <w:numFmt w:val="lowerLetter"/>
+      <w:lvlText w:val="%5."/>
+      <w:lvlJc w:val="left"/>
+      <w:pPr>
+        <w:ind w:left="3600" w:hanging="360"/>
+      </w:pPr>
+    </w:lvl>
+    <w:lvl w:ilvl="5" w:tplc="0409001B" w:tentative="1">
+      <w:start w:val="1"/>
+      <w:numFmt w:val="lowerRoman"/>
+      <w:lvlText w:val="%6."/>
+      <w:lvlJc w:val="right"/>
+      <w:pPr>
+        <w:ind w:left="4320" w:hanging="180"/>
+      </w:pPr>
+    </w:lvl>
+    <w:lvl w:ilvl="6" w:tplc="0409000F" w:tentative="1">
+      <w:start w:val="1"/>
+      <w:numFmt w:val="decimal"/>
+      <w:lvlText w:val="%7."/>
+      <w:lvlJc w:val="left"/>
+      <w:pPr>
+        <w:ind w:left="5040" w:hanging="360"/>
+      </w:pPr>
+    </w:lvl>
+    <w:lvl w:ilvl="7" w:tplc="04090019" w:tentative="1">
+      <w:start w:val="1"/>
+      <w:numFmt w:val="lowerLetter"/>
+      <w:lvlText w:val="%8."/>
+      <w:lvlJc w:val="left"/>
+      <w:pPr>
+        <w:ind w:left="5760" w:hanging="360"/>
+      </w:pPr>
+    </w:lvl>
+    <w:lvl w:ilvl="8" w:tplc="0409001B" w:tentative="1">
+      <w:start w:val="1"/>
+      <w:numFmt w:val="lowerRoman"/>
+      <w:lvlText w:val="%9."/>
+      <w:lvlJc w:val="right"/>
+      <w:pPr>
+        <w:ind w:left="6480" w:hanging="180"/>
+      </w:pPr>
+    </w:lvl>
+  </w:abstractNum>
+  <w:abstractNum w:abstractNumId="13" w15:restartNumberingAfterBreak="0">
+    <w:nsid w:val="3A824DDC"/>
+    <w:multiLevelType w:val="hybridMultilevel"/>
+    <w:tmpl w:val="517C849E"/>
+    <w:lvl w:ilvl="0" w:tplc="53B4AFBC">
+      <w:start w:val="1"/>
+      <w:numFmt w:val="decimal"/>
+      <w:lvlText w:val="%1."/>
+      <w:lvlJc w:val="left"/>
+      <w:pPr>
+        <w:ind w:left="720" w:hanging="360"/>
+      </w:pPr>
+      <w:rPr>
+        <w:rFonts w:ascii="Times New Roman" w:hAnsi="Times New Roman" w:cs="Times New Roman" w:hint="default"/>
+        <w:sz w:val="24"/>
+      </w:rPr>
+    </w:lvl>
+    <w:lvl w:ilvl="1" w:tplc="04090019" w:tentative="1">
+      <w:start w:val="1"/>
+      <w:numFmt w:val="lowerLetter"/>
+      <w:lvlText w:val="%2."/>
+      <w:lvlJc w:val="left"/>
+      <w:pPr>
+        <w:ind w:left="1440" w:hanging="360"/>
+      </w:pPr>
+    </w:lvl>
+    <w:lvl w:ilvl="2" w:tplc="0409001B" w:tentative="1">
+      <w:start w:val="1"/>
+      <w:numFmt w:val="lowerRoman"/>
+      <w:lvlText w:val="%3."/>
+      <w:lvlJc w:val="right"/>
+      <w:pPr>
+        <w:ind w:left="2160" w:hanging="180"/>
+      </w:pPr>
+    </w:lvl>
+    <w:lvl w:ilvl="3" w:tplc="0409000F" w:tentative="1">
+      <w:start w:val="1"/>
+      <w:numFmt w:val="decimal"/>
+      <w:lvlText w:val="%4."/>
+      <w:lvlJc w:val="left"/>
+      <w:pPr>
+        <w:ind w:left="2880" w:hanging="360"/>
+      </w:pPr>
+    </w:lvl>
+    <w:lvl w:ilvl="4" w:tplc="04090019" w:tentative="1">
+      <w:start w:val="1"/>
+      <w:numFmt w:val="lowerLetter"/>
+      <w:lvlText w:val="%5."/>
+      <w:lvlJc w:val="left"/>
+      <w:pPr>
+        <w:ind w:left="3600" w:hanging="360"/>
+      </w:pPr>
+    </w:lvl>
+    <w:lvl w:ilvl="5" w:tplc="0409001B" w:tentative="1">
+      <w:start w:val="1"/>
+      <w:numFmt w:val="lowerRoman"/>
+      <w:lvlText w:val="%6."/>
+      <w:lvlJc w:val="right"/>
+      <w:pPr>
+        <w:ind w:left="4320" w:hanging="180"/>
+      </w:pPr>
+    </w:lvl>
+    <w:lvl w:ilvl="6" w:tplc="0409000F" w:tentative="1">
+      <w:start w:val="1"/>
+      <w:numFmt w:val="decimal"/>
+      <w:lvlText w:val="%7."/>
+      <w:lvlJc w:val="left"/>
+      <w:pPr>
+        <w:ind w:left="5040" w:hanging="360"/>
+      </w:pPr>
+    </w:lvl>
+    <w:lvl w:ilvl="7" w:tplc="04090019" w:tentative="1">
+      <w:start w:val="1"/>
+      <w:numFmt w:val="lowerLetter"/>
+      <w:lvlText w:val="%8."/>
+      <w:lvlJc w:val="left"/>
+      <w:pPr>
+        <w:ind w:left="5760" w:hanging="360"/>
+      </w:pPr>
+    </w:lvl>
+    <w:lvl w:ilvl="8" w:tplc="0409001B" w:tentative="1">
+      <w:start w:val="1"/>
+      <w:numFmt w:val="lowerRoman"/>
+      <w:lvlText w:val="%9."/>
+      <w:lvlJc w:val="right"/>
+      <w:pPr>
+        <w:ind w:left="6480" w:hanging="180"/>
+      </w:pPr>
+    </w:lvl>
+  </w:abstractNum>
+  <w:abstractNum w:abstractNumId="14" w15:restartNumberingAfterBreak="0">
+    <w:nsid w:val="41CE2CBA"/>
+    <w:multiLevelType w:val="hybridMultilevel"/>
+    <w:tmpl w:val="402094D8"/>
+    <w:lvl w:ilvl="0" w:tplc="B9FEC6EC">
+      <w:start w:val="78"/>
+      <w:numFmt w:val="decimal"/>
+      <w:lvlText w:val="%1)"/>
+      <w:lvlJc w:val="left"/>
+      <w:pPr>
+        <w:ind w:left="630" w:hanging="360"/>
+      </w:pPr>
+      <w:rPr>
+        <w:rFonts w:ascii="Times New Roman" w:hAnsi="Times New Roman" w:cs="Times New Roman" w:hint="default"/>
+        <w:b w:val="0"/>
+        <w:i w:val="0"/>
+        <w:sz w:val="24"/>
+      </w:rPr>
+    </w:lvl>
+    <w:lvl w:ilvl="1" w:tplc="04090019" w:tentative="1">
+      <w:start w:val="1"/>
+      <w:numFmt w:val="lowerLetter"/>
+      <w:lvlText w:val="%2."/>
+      <w:lvlJc w:val="left"/>
+      <w:pPr>
+        <w:ind w:left="1440" w:hanging="360"/>
+      </w:pPr>
+    </w:lvl>
+    <w:lvl w:ilvl="2" w:tplc="0409001B" w:tentative="1">
+      <w:start w:val="1"/>
+      <w:numFmt w:val="lowerRoman"/>
+      <w:lvlText w:val="%3."/>
+      <w:lvlJc w:val="right"/>
+      <w:pPr>
+        <w:ind w:left="2160" w:hanging="180"/>
+      </w:pPr>
+    </w:lvl>
+    <w:lvl w:ilvl="3" w:tplc="0409000F" w:tentative="1">
+      <w:start w:val="1"/>
+      <w:numFmt w:val="decimal"/>
+      <w:lvlText w:val="%4."/>
+      <w:lvlJc w:val="left"/>
+      <w:pPr>
+        <w:ind w:left="2880" w:hanging="360"/>
+      </w:pPr>
+    </w:lvl>
+    <w:lvl w:ilvl="4" w:tplc="04090019" w:tentative="1">
+      <w:start w:val="1"/>
+      <w:numFmt w:val="lowerLetter"/>
+      <w:lvlText w:val="%5."/>
+      <w:lvlJc w:val="left"/>
+      <w:pPr>
+        <w:ind w:left="3600" w:hanging="360"/>
+      </w:pPr>
+    </w:lvl>
+    <w:lvl w:ilvl="5" w:tplc="0409001B" w:tentative="1">
+      <w:start w:val="1"/>
+      <w:numFmt w:val="lowerRoman"/>
+      <w:lvlText w:val="%6."/>
+      <w:lvlJc w:val="right"/>
+      <w:pPr>
+        <w:ind w:left="4320" w:hanging="180"/>
+      </w:pPr>
+    </w:lvl>
+    <w:lvl w:ilvl="6" w:tplc="0409000F" w:tentative="1">
+      <w:start w:val="1"/>
+      <w:numFmt w:val="decimal"/>
+      <w:lvlText w:val="%7."/>
+      <w:lvlJc w:val="left"/>
+      <w:pPr>
+        <w:ind w:left="5040" w:hanging="360"/>
+      </w:pPr>
+    </w:lvl>
+    <w:lvl w:ilvl="7" w:tplc="04090019" w:tentative="1">
+      <w:start w:val="1"/>
+      <w:numFmt w:val="lowerLetter"/>
+      <w:lvlText w:val="%8."/>
+      <w:lvlJc w:val="left"/>
+      <w:pPr>
+        <w:ind w:left="5760" w:hanging="360"/>
+      </w:pPr>
+    </w:lvl>
+    <w:lvl w:ilvl="8" w:tplc="0409001B" w:tentative="1">
+      <w:start w:val="1"/>
+      <w:numFmt w:val="lowerRoman"/>
+      <w:lvlText w:val="%9."/>
+      <w:lvlJc w:val="right"/>
+      <w:pPr>
+        <w:ind w:left="6480" w:hanging="180"/>
+      </w:pPr>
+    </w:lvl>
+  </w:abstractNum>
+  <w:abstractNum w:abstractNumId="15" w15:restartNumberingAfterBreak="0">
     <w:nsid w:val="44291AD1"/>
     <w:multiLevelType w:val="multilevel"/>
     <w:tmpl w:val="C85E55F8"/>
@@ -13853,7 +14247,7 @@
       </w:rPr>
     </w:lvl>
   </w:abstractNum>
-  <w:abstractNum w:abstractNumId="12" w15:restartNumberingAfterBreak="0">
+  <w:abstractNum w:abstractNumId="16" w15:restartNumberingAfterBreak="0">
     <w:nsid w:val="45FC18A4"/>
     <w:multiLevelType w:val="multilevel"/>
     <w:tmpl w:val="55DA01EA"/>
@@ -13994,7 +14388,7 @@
       </w:rPr>
     </w:lvl>
   </w:abstractNum>
-  <w:abstractNum w:abstractNumId="13" w15:restartNumberingAfterBreak="0">
+  <w:abstractNum w:abstractNumId="17" w15:restartNumberingAfterBreak="0">
     <w:nsid w:val="48FE07F4"/>
     <w:multiLevelType w:val="hybridMultilevel"/>
     <w:tmpl w:val="958EEB56"/>
@@ -14085,7 +14479,7 @@
       </w:pPr>
     </w:lvl>
   </w:abstractNum>
-  <w:abstractNum w:abstractNumId="14" w15:restartNumberingAfterBreak="0">
+  <w:abstractNum w:abstractNumId="18" w15:restartNumberingAfterBreak="0">
     <w:nsid w:val="490E5814"/>
     <w:multiLevelType w:val="multilevel"/>
     <w:tmpl w:val="5EC6509A"/>
@@ -14225,7 +14619,7 @@
       </w:rPr>
     </w:lvl>
   </w:abstractNum>
-  <w:abstractNum w:abstractNumId="15" w15:restartNumberingAfterBreak="0">
+  <w:abstractNum w:abstractNumId="19" w15:restartNumberingAfterBreak="0">
     <w:nsid w:val="499D4AD7"/>
     <w:multiLevelType w:val="multilevel"/>
     <w:tmpl w:val="9F863E2A"/>
@@ -14365,7 +14759,97 @@
       </w:rPr>
     </w:lvl>
   </w:abstractNum>
-  <w:abstractNum w:abstractNumId="16" w15:restartNumberingAfterBreak="0">
+  <w:abstractNum w:abstractNumId="20" w15:restartNumberingAfterBreak="0">
+    <w:nsid w:val="4F6103AA"/>
+    <w:multiLevelType w:val="hybridMultilevel"/>
+    <w:tmpl w:val="708E66D8"/>
+    <w:lvl w:ilvl="0" w:tplc="949EF39E">
+      <w:start w:val="108"/>
+      <w:numFmt w:val="decimal"/>
+      <w:lvlText w:val="%1."/>
+      <w:lvlJc w:val="left"/>
+      <w:pPr>
+        <w:ind w:left="450" w:hanging="360"/>
+      </w:pPr>
+      <w:rPr>
+        <w:rFonts w:ascii="Times New Roman" w:hAnsi="Times New Roman" w:cs="Times New Roman" w:hint="default"/>
+        <w:sz w:val="24"/>
+      </w:rPr>
+    </w:lvl>
+    <w:lvl w:ilvl="1" w:tplc="04090019" w:tentative="1">
+      <w:start w:val="1"/>
+      <w:numFmt w:val="lowerLetter"/>
+      <w:lvlText w:val="%2."/>
+      <w:lvlJc w:val="left"/>
+      <w:pPr>
+        <w:ind w:left="1260" w:hanging="360"/>
+      </w:pPr>
+    </w:lvl>
+    <w:lvl w:ilvl="2" w:tplc="0409001B" w:tentative="1">
+      <w:start w:val="1"/>
+      <w:numFmt w:val="lowerRoman"/>
+      <w:lvlText w:val="%3."/>
+      <w:lvlJc w:val="right"/>
+      <w:pPr>
+        <w:ind w:left="1980" w:hanging="180"/>
+      </w:pPr>
+    </w:lvl>
+    <w:lvl w:ilvl="3" w:tplc="0409000F" w:tentative="1">
+      <w:start w:val="1"/>
+      <w:numFmt w:val="decimal"/>
+      <w:lvlText w:val="%4."/>
+      <w:lvlJc w:val="left"/>
+      <w:pPr>
+        <w:ind w:left="2700" w:hanging="360"/>
+      </w:pPr>
+    </w:lvl>
+    <w:lvl w:ilvl="4" w:tplc="04090019" w:tentative="1">
+      <w:start w:val="1"/>
+      <w:numFmt w:val="lowerLetter"/>
+      <w:lvlText w:val="%5."/>
+      <w:lvlJc w:val="left"/>
+      <w:pPr>
+        <w:ind w:left="3420" w:hanging="360"/>
+      </w:pPr>
+    </w:lvl>
+    <w:lvl w:ilvl="5" w:tplc="0409001B" w:tentative="1">
+      <w:start w:val="1"/>
+      <w:numFmt w:val="lowerRoman"/>
+      <w:lvlText w:val="%6."/>
+      <w:lvlJc w:val="right"/>
+      <w:pPr>
+        <w:ind w:left="4140" w:hanging="180"/>
+      </w:pPr>
+    </w:lvl>
+    <w:lvl w:ilvl="6" w:tplc="0409000F" w:tentative="1">
+      <w:start w:val="1"/>
+      <w:numFmt w:val="decimal"/>
+      <w:lvlText w:val="%7."/>
+      <w:lvlJc w:val="left"/>
+      <w:pPr>
+        <w:ind w:left="4860" w:hanging="360"/>
+      </w:pPr>
+    </w:lvl>
+    <w:lvl w:ilvl="7" w:tplc="04090019" w:tentative="1">
+      <w:start w:val="1"/>
+      <w:numFmt w:val="lowerLetter"/>
+      <w:lvlText w:val="%8."/>
+      <w:lvlJc w:val="left"/>
+      <w:pPr>
+        <w:ind w:left="5580" w:hanging="360"/>
+      </w:pPr>
+    </w:lvl>
+    <w:lvl w:ilvl="8" w:tplc="0409001B" w:tentative="1">
+      <w:start w:val="1"/>
+      <w:numFmt w:val="lowerRoman"/>
+      <w:lvlText w:val="%9."/>
+      <w:lvlJc w:val="right"/>
+      <w:pPr>
+        <w:ind w:left="6300" w:hanging="180"/>
+      </w:pPr>
+    </w:lvl>
+  </w:abstractNum>
+  <w:abstractNum w:abstractNumId="21" w15:restartNumberingAfterBreak="0">
     <w:nsid w:val="534F43B4"/>
     <w:multiLevelType w:val="multilevel"/>
     <w:tmpl w:val="1630AA24"/>
@@ -14505,7 +14989,99 @@
       </w:rPr>
     </w:lvl>
   </w:abstractNum>
-  <w:abstractNum w:abstractNumId="17" w15:restartNumberingAfterBreak="0">
+  <w:abstractNum w:abstractNumId="22" w15:restartNumberingAfterBreak="0">
+    <w:nsid w:val="55195F7D"/>
+    <w:multiLevelType w:val="hybridMultilevel"/>
+    <w:tmpl w:val="F28A221C"/>
+    <w:lvl w:ilvl="0" w:tplc="BE847088">
+      <w:start w:val="131"/>
+      <w:numFmt w:val="decimal"/>
+      <w:lvlText w:val="%1."/>
+      <w:lvlJc w:val="left"/>
+      <w:pPr>
+        <w:ind w:left="1440" w:hanging="360"/>
+      </w:pPr>
+      <w:rPr>
+        <w:rFonts w:ascii="Times New Roman" w:hAnsi="Times New Roman" w:cs="Times New Roman" w:hint="default"/>
+        <w:b w:val="0"/>
+        <w:i w:val="0"/>
+        <w:sz w:val="24"/>
+      </w:rPr>
+    </w:lvl>
+    <w:lvl w:ilvl="1" w:tplc="04090019" w:tentative="1">
+      <w:start w:val="1"/>
+      <w:numFmt w:val="lowerLetter"/>
+      <w:lvlText w:val="%2."/>
+      <w:lvlJc w:val="left"/>
+      <w:pPr>
+        <w:ind w:left="1440" w:hanging="360"/>
+      </w:pPr>
+    </w:lvl>
+    <w:lvl w:ilvl="2" w:tplc="0409001B" w:tentative="1">
+      <w:start w:val="1"/>
+      <w:numFmt w:val="lowerRoman"/>
+      <w:lvlText w:val="%3."/>
+      <w:lvlJc w:val="right"/>
+      <w:pPr>
+        <w:ind w:left="2160" w:hanging="180"/>
+      </w:pPr>
+    </w:lvl>
+    <w:lvl w:ilvl="3" w:tplc="0409000F" w:tentative="1">
+      <w:start w:val="1"/>
+      <w:numFmt w:val="decimal"/>
+      <w:lvlText w:val="%4."/>
+      <w:lvlJc w:val="left"/>
+      <w:pPr>
+        <w:ind w:left="2880" w:hanging="360"/>
+      </w:pPr>
+    </w:lvl>
+    <w:lvl w:ilvl="4" w:tplc="04090019" w:tentative="1">
+      <w:start w:val="1"/>
+      <w:numFmt w:val="lowerLetter"/>
+      <w:lvlText w:val="%5."/>
+      <w:lvlJc w:val="left"/>
+      <w:pPr>
+        <w:ind w:left="3600" w:hanging="360"/>
+      </w:pPr>
+    </w:lvl>
+    <w:lvl w:ilvl="5" w:tplc="0409001B" w:tentative="1">
+      <w:start w:val="1"/>
+      <w:numFmt w:val="lowerRoman"/>
+      <w:lvlText w:val="%6."/>
+      <w:lvlJc w:val="right"/>
+      <w:pPr>
+        <w:ind w:left="4320" w:hanging="180"/>
+      </w:pPr>
+    </w:lvl>
+    <w:lvl w:ilvl="6" w:tplc="0409000F" w:tentative="1">
+      <w:start w:val="1"/>
+      <w:numFmt w:val="decimal"/>
+      <w:lvlText w:val="%7."/>
+      <w:lvlJc w:val="left"/>
+      <w:pPr>
+        <w:ind w:left="5040" w:hanging="360"/>
+      </w:pPr>
+    </w:lvl>
+    <w:lvl w:ilvl="7" w:tplc="04090019" w:tentative="1">
+      <w:start w:val="1"/>
+      <w:numFmt w:val="lowerLetter"/>
+      <w:lvlText w:val="%8."/>
+      <w:lvlJc w:val="left"/>
+      <w:pPr>
+        <w:ind w:left="5760" w:hanging="360"/>
+      </w:pPr>
+    </w:lvl>
+    <w:lvl w:ilvl="8" w:tplc="0409001B" w:tentative="1">
+      <w:start w:val="1"/>
+      <w:numFmt w:val="lowerRoman"/>
+      <w:lvlText w:val="%9."/>
+      <w:lvlJc w:val="right"/>
+      <w:pPr>
+        <w:ind w:left="6480" w:hanging="180"/>
+      </w:pPr>
+    </w:lvl>
+  </w:abstractNum>
+  <w:abstractNum w:abstractNumId="23" w15:restartNumberingAfterBreak="0">
     <w:nsid w:val="5A0E1D27"/>
     <w:multiLevelType w:val="hybridMultilevel"/>
     <w:tmpl w:val="57781106"/>
@@ -14602,7 +15178,7 @@
       </w:pPr>
     </w:lvl>
   </w:abstractNum>
-  <w:abstractNum w:abstractNumId="18" w15:restartNumberingAfterBreak="0">
+  <w:abstractNum w:abstractNumId="24" w15:restartNumberingAfterBreak="0">
     <w:nsid w:val="5FFE4FF2"/>
     <w:multiLevelType w:val="hybridMultilevel"/>
     <w:tmpl w:val="62D26FD8"/>
@@ -14718,7 +15294,7 @@
       </w:rPr>
     </w:lvl>
   </w:abstractNum>
-  <w:abstractNum w:abstractNumId="19" w15:restartNumberingAfterBreak="0">
+  <w:abstractNum w:abstractNumId="25" w15:restartNumberingAfterBreak="0">
     <w:nsid w:val="62C31F06"/>
     <w:multiLevelType w:val="multilevel"/>
     <w:tmpl w:val="96FA9EA0"/>
@@ -14859,7 +15435,7 @@
       </w:rPr>
     </w:lvl>
   </w:abstractNum>
-  <w:abstractNum w:abstractNumId="20" w15:restartNumberingAfterBreak="0">
+  <w:abstractNum w:abstractNumId="26" w15:restartNumberingAfterBreak="0">
     <w:nsid w:val="6A773683"/>
     <w:multiLevelType w:val="multilevel"/>
     <w:tmpl w:val="CD0A917A"/>
@@ -15000,7 +15576,7 @@
       </w:rPr>
     </w:lvl>
   </w:abstractNum>
-  <w:abstractNum w:abstractNumId="21" w15:restartNumberingAfterBreak="0">
+  <w:abstractNum w:abstractNumId="27" w15:restartNumberingAfterBreak="0">
     <w:nsid w:val="7057079D"/>
     <w:multiLevelType w:val="hybridMultilevel"/>
     <w:tmpl w:val="A102512E"/>
@@ -15099,7 +15675,97 @@
       </w:pPr>
     </w:lvl>
   </w:abstractNum>
-  <w:abstractNum w:abstractNumId="22" w15:restartNumberingAfterBreak="0">
+  <w:abstractNum w:abstractNumId="28" w15:restartNumberingAfterBreak="0">
+    <w:nsid w:val="73171BCF"/>
+    <w:multiLevelType w:val="hybridMultilevel"/>
+    <w:tmpl w:val="2BE6A526"/>
+    <w:lvl w:ilvl="0" w:tplc="8050F50C">
+      <w:start w:val="108"/>
+      <w:numFmt w:val="decimal"/>
+      <w:lvlText w:val="%1."/>
+      <w:lvlJc w:val="left"/>
+      <w:pPr>
+        <w:ind w:left="630" w:hanging="360"/>
+      </w:pPr>
+      <w:rPr>
+        <w:rFonts w:ascii="Times New Roman" w:hAnsi="Times New Roman" w:cs="Times New Roman" w:hint="default"/>
+        <w:sz w:val="24"/>
+      </w:rPr>
+    </w:lvl>
+    <w:lvl w:ilvl="1" w:tplc="04090019" w:tentative="1">
+      <w:start w:val="1"/>
+      <w:numFmt w:val="lowerLetter"/>
+      <w:lvlText w:val="%2."/>
+      <w:lvlJc w:val="left"/>
+      <w:pPr>
+        <w:ind w:left="1440" w:hanging="360"/>
+      </w:pPr>
+    </w:lvl>
+    <w:lvl w:ilvl="2" w:tplc="0409001B" w:tentative="1">
+      <w:start w:val="1"/>
+      <w:numFmt w:val="lowerRoman"/>
+      <w:lvlText w:val="%3."/>
+      <w:lvlJc w:val="right"/>
+      <w:pPr>
+        <w:ind w:left="2160" w:hanging="180"/>
+      </w:pPr>
+    </w:lvl>
+    <w:lvl w:ilvl="3" w:tplc="0409000F" w:tentative="1">
+      <w:start w:val="1"/>
+      <w:numFmt w:val="decimal"/>
+      <w:lvlText w:val="%4."/>
+      <w:lvlJc w:val="left"/>
+      <w:pPr>
+        <w:ind w:left="2880" w:hanging="360"/>
+      </w:pPr>
+    </w:lvl>
+    <w:lvl w:ilvl="4" w:tplc="04090019" w:tentative="1">
+      <w:start w:val="1"/>
+      <w:numFmt w:val="lowerLetter"/>
+      <w:lvlText w:val="%5."/>
+      <w:lvlJc w:val="left"/>
+      <w:pPr>
+        <w:ind w:left="3600" w:hanging="360"/>
+      </w:pPr>
+    </w:lvl>
+    <w:lvl w:ilvl="5" w:tplc="0409001B" w:tentative="1">
+      <w:start w:val="1"/>
+      <w:numFmt w:val="lowerRoman"/>
+      <w:lvlText w:val="%6."/>
+      <w:lvlJc w:val="right"/>
+      <w:pPr>
+        <w:ind w:left="4320" w:hanging="180"/>
+      </w:pPr>
+    </w:lvl>
+    <w:lvl w:ilvl="6" w:tplc="0409000F" w:tentative="1">
+      <w:start w:val="1"/>
+      <w:numFmt w:val="decimal"/>
+      <w:lvlText w:val="%7."/>
+      <w:lvlJc w:val="left"/>
+      <w:pPr>
+        <w:ind w:left="5040" w:hanging="360"/>
+      </w:pPr>
+    </w:lvl>
+    <w:lvl w:ilvl="7" w:tplc="04090019" w:tentative="1">
+      <w:start w:val="1"/>
+      <w:numFmt w:val="lowerLetter"/>
+      <w:lvlText w:val="%8."/>
+      <w:lvlJc w:val="left"/>
+      <w:pPr>
+        <w:ind w:left="5760" w:hanging="360"/>
+      </w:pPr>
+    </w:lvl>
+    <w:lvl w:ilvl="8" w:tplc="0409001B" w:tentative="1">
+      <w:start w:val="1"/>
+      <w:numFmt w:val="lowerRoman"/>
+      <w:lvlText w:val="%9."/>
+      <w:lvlJc w:val="right"/>
+      <w:pPr>
+        <w:ind w:left="6480" w:hanging="180"/>
+      </w:pPr>
+    </w:lvl>
+  </w:abstractNum>
+  <w:abstractNum w:abstractNumId="29" w15:restartNumberingAfterBreak="0">
     <w:nsid w:val="77CF2205"/>
     <w:multiLevelType w:val="multilevel"/>
     <w:tmpl w:val="4F6A1202"/>
@@ -15239,7 +15905,7 @@
       </w:rPr>
     </w:lvl>
   </w:abstractNum>
-  <w:abstractNum w:abstractNumId="23" w15:restartNumberingAfterBreak="0">
+  <w:abstractNum w:abstractNumId="30" w15:restartNumberingAfterBreak="0">
     <w:nsid w:val="7CCD14E7"/>
     <w:multiLevelType w:val="multilevel"/>
     <w:tmpl w:val="1630AA24"/>
@@ -15379,17 +16045,109 @@
       </w:rPr>
     </w:lvl>
   </w:abstractNum>
+  <w:abstractNum w:abstractNumId="31" w15:restartNumberingAfterBreak="0">
+    <w:nsid w:val="7F0E09AC"/>
+    <w:multiLevelType w:val="hybridMultilevel"/>
+    <w:tmpl w:val="948A15E2"/>
+    <w:lvl w:ilvl="0" w:tplc="B9FEC6EC">
+      <w:start w:val="78"/>
+      <w:numFmt w:val="decimal"/>
+      <w:lvlText w:val="%1)"/>
+      <w:lvlJc w:val="left"/>
+      <w:pPr>
+        <w:ind w:left="630" w:hanging="360"/>
+      </w:pPr>
+      <w:rPr>
+        <w:rFonts w:ascii="Times New Roman" w:hAnsi="Times New Roman" w:cs="Times New Roman" w:hint="default"/>
+        <w:b w:val="0"/>
+        <w:i w:val="0"/>
+        <w:sz w:val="24"/>
+      </w:rPr>
+    </w:lvl>
+    <w:lvl w:ilvl="1" w:tplc="04090019" w:tentative="1">
+      <w:start w:val="1"/>
+      <w:numFmt w:val="lowerLetter"/>
+      <w:lvlText w:val="%2."/>
+      <w:lvlJc w:val="left"/>
+      <w:pPr>
+        <w:ind w:left="1440" w:hanging="360"/>
+      </w:pPr>
+    </w:lvl>
+    <w:lvl w:ilvl="2" w:tplc="0409001B" w:tentative="1">
+      <w:start w:val="1"/>
+      <w:numFmt w:val="lowerRoman"/>
+      <w:lvlText w:val="%3."/>
+      <w:lvlJc w:val="right"/>
+      <w:pPr>
+        <w:ind w:left="2160" w:hanging="180"/>
+      </w:pPr>
+    </w:lvl>
+    <w:lvl w:ilvl="3" w:tplc="0409000F" w:tentative="1">
+      <w:start w:val="1"/>
+      <w:numFmt w:val="decimal"/>
+      <w:lvlText w:val="%4."/>
+      <w:lvlJc w:val="left"/>
+      <w:pPr>
+        <w:ind w:left="2880" w:hanging="360"/>
+      </w:pPr>
+    </w:lvl>
+    <w:lvl w:ilvl="4" w:tplc="04090019" w:tentative="1">
+      <w:start w:val="1"/>
+      <w:numFmt w:val="lowerLetter"/>
+      <w:lvlText w:val="%5."/>
+      <w:lvlJc w:val="left"/>
+      <w:pPr>
+        <w:ind w:left="3600" w:hanging="360"/>
+      </w:pPr>
+    </w:lvl>
+    <w:lvl w:ilvl="5" w:tplc="0409001B" w:tentative="1">
+      <w:start w:val="1"/>
+      <w:numFmt w:val="lowerRoman"/>
+      <w:lvlText w:val="%6."/>
+      <w:lvlJc w:val="right"/>
+      <w:pPr>
+        <w:ind w:left="4320" w:hanging="180"/>
+      </w:pPr>
+    </w:lvl>
+    <w:lvl w:ilvl="6" w:tplc="0409000F" w:tentative="1">
+      <w:start w:val="1"/>
+      <w:numFmt w:val="decimal"/>
+      <w:lvlText w:val="%7."/>
+      <w:lvlJc w:val="left"/>
+      <w:pPr>
+        <w:ind w:left="5040" w:hanging="360"/>
+      </w:pPr>
+    </w:lvl>
+    <w:lvl w:ilvl="7" w:tplc="04090019" w:tentative="1">
+      <w:start w:val="1"/>
+      <w:numFmt w:val="lowerLetter"/>
+      <w:lvlText w:val="%8."/>
+      <w:lvlJc w:val="left"/>
+      <w:pPr>
+        <w:ind w:left="5760" w:hanging="360"/>
+      </w:pPr>
+    </w:lvl>
+    <w:lvl w:ilvl="8" w:tplc="0409001B" w:tentative="1">
+      <w:start w:val="1"/>
+      <w:numFmt w:val="lowerRoman"/>
+      <w:lvlText w:val="%9."/>
+      <w:lvlJc w:val="right"/>
+      <w:pPr>
+        <w:ind w:left="6480" w:hanging="180"/>
+      </w:pPr>
+    </w:lvl>
+  </w:abstractNum>
   <w:num w:numId="1">
-    <w:abstractNumId w:val="18"/>
+    <w:abstractNumId w:val="24"/>
   </w:num>
   <w:num w:numId="2">
-    <w:abstractNumId w:val="12"/>
+    <w:abstractNumId w:val="16"/>
   </w:num>
   <w:num w:numId="3">
-    <w:abstractNumId w:val="20"/>
+    <w:abstractNumId w:val="26"/>
   </w:num>
   <w:num w:numId="4">
-    <w:abstractNumId w:val="19"/>
+    <w:abstractNumId w:val="25"/>
   </w:num>
   <w:num w:numId="5">
     <w:abstractNumId w:val="6"/>
@@ -15404,19 +16162,19 @@
     <w:abstractNumId w:val="7"/>
   </w:num>
   <w:num w:numId="9">
-    <w:abstractNumId w:val="14"/>
+    <w:abstractNumId w:val="18"/>
   </w:num>
   <w:num w:numId="10">
-    <w:abstractNumId w:val="16"/>
+    <w:abstractNumId w:val="21"/>
   </w:num>
   <w:num w:numId="11">
-    <w:abstractNumId w:val="15"/>
+    <w:abstractNumId w:val="19"/>
   </w:num>
   <w:num w:numId="12">
-    <w:abstractNumId w:val="22"/>
+    <w:abstractNumId w:val="29"/>
   </w:num>
   <w:num w:numId="13">
-    <w:abstractNumId w:val="21"/>
+    <w:abstractNumId w:val="27"/>
     <w:lvlOverride w:ilvl="0">
       <w:startOverride w:val="1"/>
     </w:lvlOverride>
@@ -15446,7 +16204,7 @@
     </w:lvlOverride>
   </w:num>
   <w:num w:numId="14">
-    <w:abstractNumId w:val="17"/>
+    <w:abstractNumId w:val="23"/>
     <w:lvlOverride w:ilvl="0">
       <w:startOverride w:val="1"/>
     </w:lvlOverride>
@@ -15476,10 +16234,10 @@
     </w:lvlOverride>
   </w:num>
   <w:num w:numId="15">
-    <w:abstractNumId w:val="11"/>
+    <w:abstractNumId w:val="15"/>
   </w:num>
   <w:num w:numId="16">
-    <w:abstractNumId w:val="23"/>
+    <w:abstractNumId w:val="30"/>
   </w:num>
   <w:num w:numId="17">
     <w:abstractNumId w:val="3"/>
@@ -15488,7 +16246,7 @@
     <w:abstractNumId w:val="1"/>
   </w:num>
   <w:num w:numId="19">
-    <w:abstractNumId w:val="13"/>
+    <w:abstractNumId w:val="17"/>
   </w:num>
   <w:num w:numId="20">
     <w:abstractNumId w:val="5"/>
@@ -15504,6 +16262,33 @@
   </w:num>
   <w:num w:numId="24">
     <w:abstractNumId w:val="2"/>
+  </w:num>
+  <w:num w:numId="25">
+    <w:abstractNumId w:val="23"/>
+  </w:num>
+  <w:num w:numId="26">
+    <w:abstractNumId w:val="31"/>
+  </w:num>
+  <w:num w:numId="27">
+    <w:abstractNumId w:val="14"/>
+  </w:num>
+  <w:num w:numId="28">
+    <w:abstractNumId w:val="13"/>
+  </w:num>
+  <w:num w:numId="29">
+    <w:abstractNumId w:val="12"/>
+  </w:num>
+  <w:num w:numId="30">
+    <w:abstractNumId w:val="20"/>
+  </w:num>
+  <w:num w:numId="31">
+    <w:abstractNumId w:val="28"/>
+  </w:num>
+  <w:num w:numId="32">
+    <w:abstractNumId w:val="11"/>
+  </w:num>
+  <w:num w:numId="33">
+    <w:abstractNumId w:val="22"/>
   </w:num>
 </w:numbering>
 </file>

</xml_diff>